<commit_message>
add edit docx files
</commit_message>
<xml_diff>
--- a/statistics_reports/9.docx
+++ b/statistics_reports/9.docx
@@ -23,12 +23,6 @@
         <w:gridCol w:w="11198"/>
       </w:tblGrid>
       <w:tr>
-        <w:tblPrEx>
-          <w:tblCellMar>
-            <w:top w:w="0" w:type="dxa"/>
-            <w:bottom w:w="0" w:type="dxa"/>
-          </w:tblCellMar>
-        </w:tblPrEx>
         <w:trPr>
           <w:trHeight w:val="400"/>
         </w:trPr>
@@ -44,8 +38,6 @@
                 <w:sz w:val="20"/>
               </w:rPr>
             </w:pPr>
-            <w:bookmarkStart w:id="0" w:name="_GoBack"/>
-            <w:bookmarkEnd w:id="0"/>
             <w:r>
               <w:rPr>
                 <w:noProof/>
@@ -164,19 +156,7 @@
               <w:rPr>
                 <w:sz w:val="20"/>
               </w:rPr>
-              <w:t>ФЕДЕРАЛЬНОЕ ГОСУДАРС</w:t>
-            </w:r>
-            <w:r>
-              <w:rPr>
-                <w:sz w:val="20"/>
-              </w:rPr>
-              <w:t>Т</w:t>
-            </w:r>
-            <w:r>
-              <w:rPr>
-                <w:sz w:val="20"/>
-              </w:rPr>
-              <w:t>ВЕННОЕ СТАТИСТИЧЕСКОЕ НАБЛЮДЕНИЕ</w:t>
+              <w:t>ФЕДЕРАЛЬНОЕ ГОСУДАРСТВЕННОЕ СТАТИСТИЧЕСКОЕ НАБЛЮДЕНИЕ</w:t>
             </w:r>
           </w:p>
         </w:tc>
@@ -210,12 +190,6 @@
         <w:gridCol w:w="11198"/>
       </w:tblGrid>
       <w:tr>
-        <w:tblPrEx>
-          <w:tblCellMar>
-            <w:top w:w="0" w:type="dxa"/>
-            <w:bottom w:w="0" w:type="dxa"/>
-          </w:tblCellMar>
-        </w:tblPrEx>
         <w:tc>
           <w:tcPr>
             <w:tcW w:w="11198" w:type="dxa"/>
@@ -259,12 +233,6 @@
         <w:gridCol w:w="12048"/>
       </w:tblGrid>
       <w:tr>
-        <w:tblPrEx>
-          <w:tblCellMar>
-            <w:top w:w="0" w:type="dxa"/>
-            <w:bottom w:w="0" w:type="dxa"/>
-          </w:tblCellMar>
-        </w:tblPrEx>
         <w:tc>
           <w:tcPr>
             <w:tcW w:w="12048" w:type="dxa"/>
@@ -320,12 +288,6 @@
         <w:gridCol w:w="2274"/>
       </w:tblGrid>
       <w:tr>
-        <w:tblPrEx>
-          <w:tblCellMar>
-            <w:top w:w="0" w:type="dxa"/>
-            <w:bottom w:w="0" w:type="dxa"/>
-          </w:tblCellMar>
-        </w:tblPrEx>
         <w:trPr>
           <w:trHeight w:val="567"/>
         </w:trPr>
@@ -418,12 +380,6 @@
         </w:tc>
       </w:tr>
       <w:tr>
-        <w:tblPrEx>
-          <w:tblCellMar>
-            <w:top w:w="0" w:type="dxa"/>
-            <w:bottom w:w="0" w:type="dxa"/>
-          </w:tblCellMar>
-        </w:tblPrEx>
         <w:trPr>
           <w:trHeight w:val="227"/>
         </w:trPr>
@@ -474,8 +430,8 @@
                 <w:sz w:val="20"/>
               </w:rPr>
             </w:pPr>
-            <w:bookmarkStart w:id="1" w:name="z0001_000_00"/>
-            <w:bookmarkEnd w:id="1"/>
+            <w:bookmarkStart w:id="0" w:name="z0001_000_00"/>
+            <w:bookmarkEnd w:id="0"/>
           </w:p>
         </w:tc>
         <w:tc>
@@ -624,12 +580,6 @@
         <w:gridCol w:w="3340"/>
       </w:tblGrid>
       <w:tr>
-        <w:tblPrEx>
-          <w:tblCellMar>
-            <w:top w:w="0" w:type="dxa"/>
-            <w:bottom w:w="0" w:type="dxa"/>
-          </w:tblCellMar>
-        </w:tblPrEx>
         <w:tc>
           <w:tcPr>
             <w:tcW w:w="8716" w:type="dxa"/>
@@ -676,19 +626,7 @@
               <w:rPr>
                 <w:sz w:val="20"/>
               </w:rPr>
-              <w:t>Сроки представл</w:t>
-            </w:r>
-            <w:r>
-              <w:rPr>
-                <w:sz w:val="20"/>
-              </w:rPr>
-              <w:t>е</w:t>
-            </w:r>
-            <w:r>
-              <w:rPr>
-                <w:sz w:val="20"/>
-              </w:rPr>
-              <w:t>ния</w:t>
+              <w:t>Сроки представления</w:t>
             </w:r>
           </w:p>
         </w:tc>
@@ -733,12 +671,6 @@
         </w:tc>
       </w:tr>
       <w:tr>
-        <w:tblPrEx>
-          <w:tblCellMar>
-            <w:top w:w="0" w:type="dxa"/>
-            <w:bottom w:w="0" w:type="dxa"/>
-          </w:tblCellMar>
-        </w:tblPrEx>
         <w:tc>
           <w:tcPr>
             <w:tcW w:w="8716" w:type="dxa"/>
@@ -769,7 +701,25 @@
                 <w:sz w:val="20"/>
                 <w:szCs w:val="20"/>
               </w:rPr>
-              <w:t>Больницы дерматовенерологического профиля, кожно-венерологические диспансеры (институты, научные центры дерматовенерологического профиля), медицинские организации независимо от организационно-правовой формы собственности,   имеющие в своем составе дерматовенерологические отделения (кабинеты), оказывающие специализированную помощь больным дерматовенерологического профиля</w:t>
+              <w:t xml:space="preserve">Больницы дерматовенерологического профиля, кожно-венерологические диспансеры (институты, научные центры дерматовенерологического профиля), медицинские организации независимо от организационно-правовой формы </w:t>
+            </w:r>
+            <w:proofErr w:type="gramStart"/>
+            <w:r>
+              <w:rPr>
+                <w:color w:val="000000"/>
+                <w:sz w:val="20"/>
+                <w:szCs w:val="20"/>
+              </w:rPr>
+              <w:t xml:space="preserve">собственности,   </w:t>
+            </w:r>
+            <w:proofErr w:type="gramEnd"/>
+            <w:r>
+              <w:rPr>
+                <w:color w:val="000000"/>
+                <w:sz w:val="20"/>
+                <w:szCs w:val="20"/>
+              </w:rPr>
+              <w:t>имеющие в своем составе дерматовенерологические отделения (кабинеты), оказывающие специализированную помощь больным дерматовенерологического профиля</w:t>
             </w:r>
           </w:p>
           <w:p>
@@ -855,7 +805,23 @@
                 <w:sz w:val="20"/>
                 <w:szCs w:val="20"/>
               </w:rPr>
-              <w:t>- Минздравсоцразвития России</w:t>
+              <w:t xml:space="preserve">- </w:t>
+            </w:r>
+            <w:proofErr w:type="spellStart"/>
+            <w:r>
+              <w:rPr>
+                <w:sz w:val="20"/>
+                <w:szCs w:val="20"/>
+              </w:rPr>
+              <w:t>Минздравсоцразвития</w:t>
+            </w:r>
+            <w:proofErr w:type="spellEnd"/>
+            <w:r>
+              <w:rPr>
+                <w:sz w:val="20"/>
+                <w:szCs w:val="20"/>
+              </w:rPr>
+              <w:t xml:space="preserve"> России</w:t>
             </w:r>
           </w:p>
           <w:p>
@@ -1080,11 +1046,19 @@
                 <w:szCs w:val="20"/>
               </w:rPr>
             </w:pPr>
-            <w:r>
-              <w:rPr>
-                <w:sz w:val="20"/>
-              </w:rPr>
-              <w:t>от  29.12.11.           №520</w:t>
+            <w:proofErr w:type="gramStart"/>
+            <w:r>
+              <w:rPr>
+                <w:sz w:val="20"/>
+              </w:rPr>
+              <w:t>от  29.12.11.</w:t>
+            </w:r>
+            <w:proofErr w:type="gramEnd"/>
+            <w:r>
+              <w:rPr>
+                <w:sz w:val="20"/>
+              </w:rPr>
+              <w:t xml:space="preserve">           №520</w:t>
             </w:r>
           </w:p>
           <w:p>
@@ -1382,8 +1356,8 @@
                 <w:sz w:val="20"/>
               </w:rPr>
             </w:pPr>
-            <w:bookmarkStart w:id="2" w:name="z0002_000_00"/>
-            <w:bookmarkEnd w:id="2"/>
+            <w:bookmarkStart w:id="1" w:name="z0002_000_00"/>
+            <w:bookmarkEnd w:id="1"/>
           </w:p>
         </w:tc>
       </w:tr>
@@ -1427,12 +1401,6 @@
         <w:gridCol w:w="1860"/>
       </w:tblGrid>
       <w:tr>
-        <w:tblPrEx>
-          <w:tblCellMar>
-            <w:top w:w="0" w:type="dxa"/>
-            <w:bottom w:w="0" w:type="dxa"/>
-          </w:tblCellMar>
-        </w:tblPrEx>
         <w:trPr>
           <w:trHeight w:val="40"/>
         </w:trPr>
@@ -1609,12 +1577,6 @@
         </w:tc>
       </w:tr>
       <w:tr>
-        <w:tblPrEx>
-          <w:tblCellMar>
-            <w:top w:w="0" w:type="dxa"/>
-            <w:bottom w:w="0" w:type="dxa"/>
-          </w:tblCellMar>
-        </w:tblPrEx>
         <w:trPr>
           <w:trHeight w:val="40"/>
         </w:trPr>
@@ -1682,12 +1644,6 @@
         </w:tc>
       </w:tr>
       <w:tr>
-        <w:tblPrEx>
-          <w:tblCellMar>
-            <w:top w:w="0" w:type="dxa"/>
-            <w:bottom w:w="0" w:type="dxa"/>
-          </w:tblCellMar>
-        </w:tblPrEx>
         <w:trPr>
           <w:cantSplit/>
         </w:trPr>
@@ -1767,12 +1723,6 @@
         </w:tc>
       </w:tr>
       <w:tr>
-        <w:tblPrEx>
-          <w:tblCellMar>
-            <w:top w:w="0" w:type="dxa"/>
-            <w:bottom w:w="0" w:type="dxa"/>
-          </w:tblCellMar>
-        </w:tblPrEx>
         <w:trPr>
           <w:cantSplit/>
         </w:trPr>
@@ -1811,38 +1761,14 @@
               <w:rPr>
                 <w:sz w:val="20"/>
               </w:rPr>
-              <w:t>отчитывающейся орг</w:t>
-            </w:r>
-            <w:r>
-              <w:rPr>
-                <w:sz w:val="20"/>
-              </w:rPr>
-              <w:t>а</w:t>
-            </w:r>
-            <w:r>
-              <w:rPr>
-                <w:sz w:val="20"/>
-              </w:rPr>
-              <w:t xml:space="preserve">низации </w:t>
+              <w:t xml:space="preserve">отчитывающейся организации </w:t>
             </w:r>
             <w:r>
               <w:rPr>
                 <w:sz w:val="20"/>
               </w:rPr>
               <w:br/>
-              <w:t>по О</w:t>
-            </w:r>
-            <w:r>
-              <w:rPr>
-                <w:sz w:val="20"/>
-              </w:rPr>
-              <w:t>К</w:t>
-            </w:r>
-            <w:r>
-              <w:rPr>
-                <w:sz w:val="20"/>
-              </w:rPr>
-              <w:t>ПО</w:t>
+              <w:t>по ОКПО</w:t>
             </w:r>
           </w:p>
         </w:tc>
@@ -1927,19 +1853,7 @@
                 <w:sz w:val="20"/>
               </w:rPr>
               <w:br/>
-              <w:t>по ОК</w:t>
-            </w:r>
-            <w:r>
-              <w:rPr>
-                <w:sz w:val="20"/>
-              </w:rPr>
-              <w:t>А</w:t>
-            </w:r>
-            <w:r>
-              <w:rPr>
-                <w:sz w:val="20"/>
-              </w:rPr>
-              <w:t>ТО</w:t>
+              <w:t>по ОКАТО</w:t>
             </w:r>
           </w:p>
         </w:tc>
@@ -1977,19 +1891,7 @@
               <w:rPr>
                 <w:sz w:val="20"/>
               </w:rPr>
-              <w:t>(ведомства), органа управления по ОК</w:t>
-            </w:r>
-            <w:r>
-              <w:rPr>
-                <w:sz w:val="20"/>
-              </w:rPr>
-              <w:t>О</w:t>
-            </w:r>
-            <w:r>
-              <w:rPr>
-                <w:sz w:val="20"/>
-              </w:rPr>
-              <w:t>ГУ</w:t>
+              <w:t>(ведомства), органа управления по ОКОГУ</w:t>
             </w:r>
           </w:p>
         </w:tc>
@@ -2016,12 +1918,6 @@
         </w:tc>
       </w:tr>
       <w:tr>
-        <w:tblPrEx>
-          <w:tblCellMar>
-            <w:top w:w="0" w:type="dxa"/>
-            <w:bottom w:w="0" w:type="dxa"/>
-          </w:tblCellMar>
-        </w:tblPrEx>
         <w:tc>
           <w:tcPr>
             <w:tcW w:w="1985" w:type="dxa"/>
@@ -2166,12 +2062,6 @@
         </w:tc>
       </w:tr>
       <w:tr>
-        <w:tblPrEx>
-          <w:tblCellMar>
-            <w:top w:w="0" w:type="dxa"/>
-            <w:bottom w:w="0" w:type="dxa"/>
-          </w:tblCellMar>
-        </w:tblPrEx>
         <w:tc>
           <w:tcPr>
             <w:tcW w:w="1985" w:type="dxa"/>
@@ -2388,6 +2278,8 @@
         <w:lastRenderedPageBreak/>
         <w:t>СВЕДЕНИЯ О ЗАБОЛЕВАНИЯХ ИНФЕКЦИЯМИ, ПЕРЕДАВАЕМЫМИ ПОЛОВЫМ ПУТЕМ</w:t>
       </w:r>
+      <w:bookmarkStart w:id="2" w:name="_GoBack"/>
+      <w:bookmarkEnd w:id="2"/>
     </w:p>
     <w:p>
       <w:pPr>
@@ -2566,12 +2458,6 @@
         <w:gridCol w:w="923"/>
       </w:tblGrid>
       <w:tr>
-        <w:tblPrEx>
-          <w:tblCellMar>
-            <w:top w:w="0" w:type="dxa"/>
-            <w:bottom w:w="0" w:type="dxa"/>
-          </w:tblCellMar>
-        </w:tblPrEx>
         <w:trPr>
           <w:cantSplit/>
         </w:trPr>
@@ -2694,12 +2580,6 @@
         </w:tc>
       </w:tr>
       <w:tr>
-        <w:tblPrEx>
-          <w:tblCellMar>
-            <w:top w:w="0" w:type="dxa"/>
-            <w:bottom w:w="0" w:type="dxa"/>
-          </w:tblCellMar>
-        </w:tblPrEx>
         <w:trPr>
           <w:cantSplit/>
         </w:trPr>
@@ -2830,12 +2710,6 @@
         </w:tc>
       </w:tr>
       <w:tr>
-        <w:tblPrEx>
-          <w:tblCellMar>
-            <w:top w:w="0" w:type="dxa"/>
-            <w:bottom w:w="0" w:type="dxa"/>
-          </w:tblCellMar>
-        </w:tblPrEx>
         <w:trPr>
           <w:cantSplit/>
         </w:trPr>
@@ -3083,32 +2957,12 @@
                 <w:spacing w:val="-8"/>
                 <w:sz w:val="18"/>
               </w:rPr>
-              <w:t>в том числе в возра</w:t>
-            </w:r>
-            <w:r>
-              <w:rPr>
-                <w:spacing w:val="-8"/>
-                <w:sz w:val="18"/>
-              </w:rPr>
-              <w:t>с</w:t>
-            </w:r>
-            <w:r>
-              <w:rPr>
-                <w:spacing w:val="-8"/>
-                <w:sz w:val="18"/>
-              </w:rPr>
-              <w:t>те:</w:t>
+              <w:t>в том числе в возрасте:</w:t>
             </w:r>
           </w:p>
         </w:tc>
       </w:tr>
       <w:tr>
-        <w:tblPrEx>
-          <w:tblCellMar>
-            <w:top w:w="0" w:type="dxa"/>
-            <w:bottom w:w="0" w:type="dxa"/>
-          </w:tblCellMar>
-        </w:tblPrEx>
         <w:trPr>
           <w:cantSplit/>
         </w:trPr>
@@ -3354,12 +3208,6 @@
         </w:tc>
       </w:tr>
       <w:tr>
-        <w:tblPrEx>
-          <w:tblCellMar>
-            <w:top w:w="0" w:type="dxa"/>
-            <w:bottom w:w="0" w:type="dxa"/>
-          </w:tblCellMar>
-        </w:tblPrEx>
         <w:tc>
           <w:tcPr>
             <w:tcW w:w="2444" w:type="dxa"/>
@@ -3662,12 +3510,6 @@
         </w:tc>
       </w:tr>
       <w:tr>
-        <w:tblPrEx>
-          <w:tblCellMar>
-            <w:top w:w="0" w:type="dxa"/>
-            <w:bottom w:w="0" w:type="dxa"/>
-          </w:tblCellMar>
-        </w:tblPrEx>
         <w:trPr>
           <w:cantSplit/>
         </w:trPr>
@@ -3763,6 +3605,7 @@
                 <w:b/>
                 <w:bCs/>
                 <w:sz w:val="20"/>
+                <w:lang w:val="en-US"/>
               </w:rPr>
             </w:pPr>
             <w:bookmarkStart w:id="3" w:name="z2000_001_05"/>
@@ -3961,12 +3804,6 @@
         </w:tc>
       </w:tr>
       <w:tr>
-        <w:tblPrEx>
-          <w:tblCellMar>
-            <w:top w:w="0" w:type="dxa"/>
-            <w:bottom w:w="0" w:type="dxa"/>
-          </w:tblCellMar>
-        </w:tblPrEx>
         <w:trPr>
           <w:cantSplit/>
         </w:trPr>
@@ -4273,12 +4110,6 @@
         </w:tc>
       </w:tr>
       <w:tr>
-        <w:tblPrEx>
-          <w:tblCellMar>
-            <w:top w:w="0" w:type="dxa"/>
-            <w:bottom w:w="0" w:type="dxa"/>
-          </w:tblCellMar>
-        </w:tblPrEx>
         <w:trPr>
           <w:cantSplit/>
         </w:trPr>
@@ -4569,12 +4400,6 @@
         </w:tc>
       </w:tr>
       <w:tr>
-        <w:tblPrEx>
-          <w:tblCellMar>
-            <w:top w:w="0" w:type="dxa"/>
-            <w:bottom w:w="0" w:type="dxa"/>
-          </w:tblCellMar>
-        </w:tblPrEx>
         <w:trPr>
           <w:cantSplit/>
         </w:trPr>
@@ -4919,12 +4744,6 @@
         </w:tc>
       </w:tr>
       <w:tr>
-        <w:tblPrEx>
-          <w:tblCellMar>
-            <w:top w:w="0" w:type="dxa"/>
-            <w:bottom w:w="0" w:type="dxa"/>
-          </w:tblCellMar>
-        </w:tblPrEx>
         <w:trPr>
           <w:cantSplit/>
         </w:trPr>
@@ -5211,12 +5030,6 @@
         </w:tc>
       </w:tr>
       <w:tr>
-        <w:tblPrEx>
-          <w:tblCellMar>
-            <w:top w:w="0" w:type="dxa"/>
-            <w:bottom w:w="0" w:type="dxa"/>
-          </w:tblCellMar>
-        </w:tblPrEx>
         <w:trPr>
           <w:cantSplit/>
         </w:trPr>
@@ -5521,12 +5334,6 @@
         </w:tc>
       </w:tr>
       <w:tr>
-        <w:tblPrEx>
-          <w:tblCellMar>
-            <w:top w:w="0" w:type="dxa"/>
-            <w:bottom w:w="0" w:type="dxa"/>
-          </w:tblCellMar>
-        </w:tblPrEx>
         <w:trPr>
           <w:cantSplit/>
         </w:trPr>
@@ -5813,12 +5620,6 @@
         </w:tc>
       </w:tr>
       <w:tr>
-        <w:tblPrEx>
-          <w:tblCellMar>
-            <w:top w:w="0" w:type="dxa"/>
-            <w:bottom w:w="0" w:type="dxa"/>
-          </w:tblCellMar>
-        </w:tblPrEx>
         <w:trPr>
           <w:cantSplit/>
         </w:trPr>
@@ -6123,12 +5924,6 @@
         </w:tc>
       </w:tr>
       <w:tr>
-        <w:tblPrEx>
-          <w:tblCellMar>
-            <w:top w:w="0" w:type="dxa"/>
-            <w:bottom w:w="0" w:type="dxa"/>
-          </w:tblCellMar>
-        </w:tblPrEx>
         <w:trPr>
           <w:cantSplit/>
         </w:trPr>
@@ -6415,12 +6210,6 @@
         </w:tc>
       </w:tr>
       <w:tr>
-        <w:tblPrEx>
-          <w:tblCellMar>
-            <w:top w:w="0" w:type="dxa"/>
-            <w:bottom w:w="0" w:type="dxa"/>
-          </w:tblCellMar>
-        </w:tblPrEx>
         <w:trPr>
           <w:cantSplit/>
         </w:trPr>
@@ -6725,12 +6514,6 @@
         </w:tc>
       </w:tr>
       <w:tr>
-        <w:tblPrEx>
-          <w:tblCellMar>
-            <w:top w:w="0" w:type="dxa"/>
-            <w:bottom w:w="0" w:type="dxa"/>
-          </w:tblCellMar>
-        </w:tblPrEx>
         <w:trPr>
           <w:cantSplit/>
         </w:trPr>
@@ -7017,12 +6800,6 @@
         </w:tc>
       </w:tr>
       <w:tr>
-        <w:tblPrEx>
-          <w:tblCellMar>
-            <w:top w:w="0" w:type="dxa"/>
-            <w:bottom w:w="0" w:type="dxa"/>
-          </w:tblCellMar>
-        </w:tblPrEx>
         <w:trPr>
           <w:cantSplit/>
         </w:trPr>
@@ -7327,12 +7104,6 @@
         </w:tc>
       </w:tr>
       <w:tr>
-        <w:tblPrEx>
-          <w:tblCellMar>
-            <w:top w:w="0" w:type="dxa"/>
-            <w:bottom w:w="0" w:type="dxa"/>
-          </w:tblCellMar>
-        </w:tblPrEx>
         <w:trPr>
           <w:cantSplit/>
         </w:trPr>
@@ -7619,12 +7390,6 @@
         </w:tc>
       </w:tr>
       <w:tr>
-        <w:tblPrEx>
-          <w:tblCellMar>
-            <w:top w:w="0" w:type="dxa"/>
-            <w:bottom w:w="0" w:type="dxa"/>
-          </w:tblCellMar>
-        </w:tblPrEx>
         <w:trPr>
           <w:cantSplit/>
         </w:trPr>
@@ -7949,12 +7714,6 @@
         </w:tc>
       </w:tr>
       <w:tr>
-        <w:tblPrEx>
-          <w:tblCellMar>
-            <w:top w:w="0" w:type="dxa"/>
-            <w:bottom w:w="0" w:type="dxa"/>
-          </w:tblCellMar>
-        </w:tblPrEx>
         <w:trPr>
           <w:cantSplit/>
         </w:trPr>
@@ -8241,12 +8000,6 @@
         </w:tc>
       </w:tr>
       <w:tr>
-        <w:tblPrEx>
-          <w:tblCellMar>
-            <w:top w:w="0" w:type="dxa"/>
-            <w:bottom w:w="0" w:type="dxa"/>
-          </w:tblCellMar>
-        </w:tblPrEx>
         <w:trPr>
           <w:cantSplit/>
         </w:trPr>
@@ -8583,12 +8336,6 @@
         </w:tc>
       </w:tr>
       <w:tr>
-        <w:tblPrEx>
-          <w:tblCellMar>
-            <w:top w:w="0" w:type="dxa"/>
-            <w:bottom w:w="0" w:type="dxa"/>
-          </w:tblCellMar>
-        </w:tblPrEx>
         <w:trPr>
           <w:cantSplit/>
         </w:trPr>
@@ -8876,12 +8623,6 @@
         </w:tc>
       </w:tr>
       <w:tr>
-        <w:tblPrEx>
-          <w:tblCellMar>
-            <w:top w:w="0" w:type="dxa"/>
-            <w:bottom w:w="0" w:type="dxa"/>
-          </w:tblCellMar>
-        </w:tblPrEx>
         <w:trPr>
           <w:cantSplit/>
         </w:trPr>
@@ -9186,12 +8927,6 @@
         </w:tc>
       </w:tr>
       <w:tr>
-        <w:tblPrEx>
-          <w:tblCellMar>
-            <w:top w:w="0" w:type="dxa"/>
-            <w:bottom w:w="0" w:type="dxa"/>
-          </w:tblCellMar>
-        </w:tblPrEx>
         <w:trPr>
           <w:cantSplit/>
         </w:trPr>
@@ -9480,12 +9215,6 @@
         </w:tc>
       </w:tr>
       <w:tr>
-        <w:tblPrEx>
-          <w:tblCellMar>
-            <w:top w:w="0" w:type="dxa"/>
-            <w:bottom w:w="0" w:type="dxa"/>
-          </w:tblCellMar>
-        </w:tblPrEx>
         <w:trPr>
           <w:cantSplit/>
         </w:trPr>
@@ -9508,7 +9237,23 @@
                 <w:sz w:val="20"/>
                 <w:szCs w:val="20"/>
               </w:rPr>
-              <w:t>из них:сифилис кожи и  слизистых оболочек</w:t>
+              <w:t xml:space="preserve">из </w:t>
+            </w:r>
+            <w:proofErr w:type="spellStart"/>
+            <w:r>
+              <w:rPr>
+                <w:sz w:val="20"/>
+                <w:szCs w:val="20"/>
+              </w:rPr>
+              <w:t>них:сифилис</w:t>
+            </w:r>
+            <w:proofErr w:type="spellEnd"/>
+            <w:r>
+              <w:rPr>
+                <w:sz w:val="20"/>
+                <w:szCs w:val="20"/>
+              </w:rPr>
+              <w:t xml:space="preserve"> кожи и  слизистых оболочек</w:t>
             </w:r>
           </w:p>
         </w:tc>
@@ -9796,12 +9541,6 @@
         </w:tc>
       </w:tr>
       <w:tr>
-        <w:tblPrEx>
-          <w:tblCellMar>
-            <w:top w:w="0" w:type="dxa"/>
-            <w:bottom w:w="0" w:type="dxa"/>
-          </w:tblCellMar>
-        </w:tblPrEx>
         <w:trPr>
           <w:cantSplit/>
         </w:trPr>
@@ -10107,7 +9846,15 @@
           <w:bCs/>
         </w:rPr>
         <w:lastRenderedPageBreak/>
-        <w:t xml:space="preserve">(2000)  </w:t>
+        <w:t>(2000</w:t>
+      </w:r>
+      <w:proofErr w:type="gramStart"/>
+      <w:r>
+        <w:rPr>
+          <w:b/>
+          <w:bCs/>
+        </w:rPr>
+        <w:t xml:space="preserve">)  </w:t>
       </w:r>
       <w:r>
         <w:rPr>
@@ -10116,6 +9863,7 @@
         </w:rPr>
         <w:tab/>
       </w:r>
+      <w:proofErr w:type="gramEnd"/>
       <w:r>
         <w:rPr>
           <w:b/>
@@ -10268,12 +10016,6 @@
         <w:gridCol w:w="922"/>
       </w:tblGrid>
       <w:tr>
-        <w:tblPrEx>
-          <w:tblCellMar>
-            <w:top w:w="0" w:type="dxa"/>
-            <w:bottom w:w="0" w:type="dxa"/>
-          </w:tblCellMar>
-        </w:tblPrEx>
         <w:trPr>
           <w:cantSplit/>
         </w:trPr>
@@ -10396,12 +10138,6 @@
         </w:tc>
       </w:tr>
       <w:tr>
-        <w:tblPrEx>
-          <w:tblCellMar>
-            <w:top w:w="0" w:type="dxa"/>
-            <w:bottom w:w="0" w:type="dxa"/>
-          </w:tblCellMar>
-        </w:tblPrEx>
         <w:trPr>
           <w:cantSplit/>
         </w:trPr>
@@ -10532,12 +10268,6 @@
         </w:tc>
       </w:tr>
       <w:tr>
-        <w:tblPrEx>
-          <w:tblCellMar>
-            <w:top w:w="0" w:type="dxa"/>
-            <w:bottom w:w="0" w:type="dxa"/>
-          </w:tblCellMar>
-        </w:tblPrEx>
         <w:trPr>
           <w:cantSplit/>
         </w:trPr>
@@ -10785,32 +10515,12 @@
                 <w:spacing w:val="-8"/>
                 <w:sz w:val="18"/>
               </w:rPr>
-              <w:t>в том числе в возра</w:t>
-            </w:r>
-            <w:r>
-              <w:rPr>
-                <w:spacing w:val="-8"/>
-                <w:sz w:val="18"/>
-              </w:rPr>
-              <w:t>с</w:t>
-            </w:r>
-            <w:r>
-              <w:rPr>
-                <w:spacing w:val="-8"/>
-                <w:sz w:val="18"/>
-              </w:rPr>
-              <w:t>те:</w:t>
+              <w:t>в том числе в возрасте:</w:t>
             </w:r>
           </w:p>
         </w:tc>
       </w:tr>
       <w:tr>
-        <w:tblPrEx>
-          <w:tblCellMar>
-            <w:top w:w="0" w:type="dxa"/>
-            <w:bottom w:w="0" w:type="dxa"/>
-          </w:tblCellMar>
-        </w:tblPrEx>
         <w:trPr>
           <w:cantSplit/>
         </w:trPr>
@@ -11056,12 +10766,6 @@
         </w:tc>
       </w:tr>
       <w:tr>
-        <w:tblPrEx>
-          <w:tblCellMar>
-            <w:top w:w="0" w:type="dxa"/>
-            <w:bottom w:w="0" w:type="dxa"/>
-          </w:tblCellMar>
-        </w:tblPrEx>
         <w:tc>
           <w:tcPr>
             <w:tcW w:w="2444" w:type="dxa"/>
@@ -11364,12 +11068,6 @@
         </w:tc>
       </w:tr>
       <w:tr>
-        <w:tblPrEx>
-          <w:tblCellMar>
-            <w:top w:w="0" w:type="dxa"/>
-            <w:bottom w:w="0" w:type="dxa"/>
-          </w:tblCellMar>
-        </w:tblPrEx>
         <w:trPr>
           <w:cantSplit/>
         </w:trPr>
@@ -11690,12 +11388,6 @@
         </w:tc>
       </w:tr>
       <w:tr>
-        <w:tblPrEx>
-          <w:tblCellMar>
-            <w:top w:w="0" w:type="dxa"/>
-            <w:bottom w:w="0" w:type="dxa"/>
-          </w:tblCellMar>
-        </w:tblPrEx>
         <w:trPr>
           <w:cantSplit/>
         </w:trPr>
@@ -11982,12 +11674,6 @@
         </w:tc>
       </w:tr>
       <w:tr>
-        <w:tblPrEx>
-          <w:tblCellMar>
-            <w:top w:w="0" w:type="dxa"/>
-            <w:bottom w:w="0" w:type="dxa"/>
-          </w:tblCellMar>
-        </w:tblPrEx>
         <w:trPr>
           <w:cantSplit/>
         </w:trPr>
@@ -12008,8 +11694,16 @@
               <w:rPr>
                 <w:sz w:val="20"/>
               </w:rPr>
-              <w:t>из них: ранний нейросифилис</w:t>
-            </w:r>
+              <w:t xml:space="preserve">из них: ранний </w:t>
+            </w:r>
+            <w:proofErr w:type="spellStart"/>
+            <w:r>
+              <w:rPr>
+                <w:sz w:val="20"/>
+              </w:rPr>
+              <w:t>нейросифилис</w:t>
+            </w:r>
+            <w:proofErr w:type="spellEnd"/>
           </w:p>
         </w:tc>
         <w:tc>
@@ -12289,12 +11983,6 @@
         </w:tc>
       </w:tr>
       <w:tr>
-        <w:tblPrEx>
-          <w:tblCellMar>
-            <w:top w:w="0" w:type="dxa"/>
-            <w:bottom w:w="0" w:type="dxa"/>
-          </w:tblCellMar>
-        </w:tblPrEx>
         <w:trPr>
           <w:cantSplit/>
         </w:trPr>
@@ -12581,12 +12269,6 @@
         </w:tc>
       </w:tr>
       <w:tr>
-        <w:tblPrEx>
-          <w:tblCellMar>
-            <w:top w:w="0" w:type="dxa"/>
-            <w:bottom w:w="0" w:type="dxa"/>
-          </w:tblCellMar>
-        </w:tblPrEx>
         <w:trPr>
           <w:cantSplit/>
         </w:trPr>
@@ -12891,12 +12573,6 @@
         </w:tc>
       </w:tr>
       <w:tr>
-        <w:tblPrEx>
-          <w:tblCellMar>
-            <w:top w:w="0" w:type="dxa"/>
-            <w:bottom w:w="0" w:type="dxa"/>
-          </w:tblCellMar>
-        </w:tblPrEx>
         <w:trPr>
           <w:cantSplit/>
         </w:trPr>
@@ -13183,12 +12859,6 @@
         </w:tc>
       </w:tr>
       <w:tr>
-        <w:tblPrEx>
-          <w:tblCellMar>
-            <w:top w:w="0" w:type="dxa"/>
-            <w:bottom w:w="0" w:type="dxa"/>
-          </w:tblCellMar>
-        </w:tblPrEx>
         <w:trPr>
           <w:cantSplit/>
         </w:trPr>
@@ -13491,12 +13161,6 @@
         </w:tc>
       </w:tr>
       <w:tr>
-        <w:tblPrEx>
-          <w:tblCellMar>
-            <w:top w:w="0" w:type="dxa"/>
-            <w:bottom w:w="0" w:type="dxa"/>
-          </w:tblCellMar>
-        </w:tblPrEx>
         <w:trPr>
           <w:cantSplit/>
         </w:trPr>
@@ -13782,12 +13446,6 @@
         </w:tc>
       </w:tr>
       <w:tr>
-        <w:tblPrEx>
-          <w:tblCellMar>
-            <w:top w:w="0" w:type="dxa"/>
-            <w:bottom w:w="0" w:type="dxa"/>
-          </w:tblCellMar>
-        </w:tblPrEx>
         <w:trPr>
           <w:cantSplit/>
         </w:trPr>
@@ -14093,12 +13751,6 @@
         </w:tc>
       </w:tr>
       <w:tr>
-        <w:tblPrEx>
-          <w:tblCellMar>
-            <w:top w:w="0" w:type="dxa"/>
-            <w:bottom w:w="0" w:type="dxa"/>
-          </w:tblCellMar>
-        </w:tblPrEx>
         <w:trPr>
           <w:cantSplit/>
         </w:trPr>
@@ -14385,12 +14037,6 @@
         </w:tc>
       </w:tr>
       <w:tr>
-        <w:tblPrEx>
-          <w:tblCellMar>
-            <w:top w:w="0" w:type="dxa"/>
-            <w:bottom w:w="0" w:type="dxa"/>
-          </w:tblCellMar>
-        </w:tblPrEx>
         <w:trPr>
           <w:cantSplit/>
         </w:trPr>
@@ -14413,7 +14059,23 @@
                 <w:sz w:val="20"/>
                 <w:szCs w:val="20"/>
               </w:rPr>
-              <w:t xml:space="preserve">из них:сифилис сердечно-сосудистой системы  </w:t>
+              <w:t xml:space="preserve">из </w:t>
+            </w:r>
+            <w:proofErr w:type="spellStart"/>
+            <w:r>
+              <w:rPr>
+                <w:sz w:val="20"/>
+                <w:szCs w:val="20"/>
+              </w:rPr>
+              <w:t>них:сифилис</w:t>
+            </w:r>
+            <w:proofErr w:type="spellEnd"/>
+            <w:r>
+              <w:rPr>
+                <w:sz w:val="20"/>
+                <w:szCs w:val="20"/>
+              </w:rPr>
+              <w:t xml:space="preserve"> сердечно-сосудистой системы  </w:t>
             </w:r>
           </w:p>
         </w:tc>
@@ -14694,12 +14356,6 @@
         </w:tc>
       </w:tr>
       <w:tr>
-        <w:tblPrEx>
-          <w:tblCellMar>
-            <w:top w:w="0" w:type="dxa"/>
-            <w:bottom w:w="0" w:type="dxa"/>
-          </w:tblCellMar>
-        </w:tblPrEx>
         <w:trPr>
           <w:cantSplit/>
         </w:trPr>
@@ -14985,12 +14641,6 @@
         </w:tc>
       </w:tr>
       <w:tr>
-        <w:tblPrEx>
-          <w:tblCellMar>
-            <w:top w:w="0" w:type="dxa"/>
-            <w:bottom w:w="0" w:type="dxa"/>
-          </w:tblCellMar>
-        </w:tblPrEx>
         <w:trPr>
           <w:cantSplit/>
         </w:trPr>
@@ -15013,7 +14663,23 @@
                 <w:sz w:val="20"/>
                 <w:szCs w:val="20"/>
               </w:rPr>
-              <w:t xml:space="preserve">поздний нейросифилис  </w:t>
+              <w:t xml:space="preserve">поздний </w:t>
+            </w:r>
+            <w:proofErr w:type="spellStart"/>
+            <w:r>
+              <w:rPr>
+                <w:sz w:val="20"/>
+                <w:szCs w:val="20"/>
+              </w:rPr>
+              <w:t>нейросифилис</w:t>
+            </w:r>
+            <w:proofErr w:type="spellEnd"/>
+            <w:r>
+              <w:rPr>
+                <w:sz w:val="20"/>
+                <w:szCs w:val="20"/>
+              </w:rPr>
+              <w:t xml:space="preserve">  </w:t>
             </w:r>
           </w:p>
         </w:tc>
@@ -15294,12 +14960,6 @@
         </w:tc>
       </w:tr>
       <w:tr>
-        <w:tblPrEx>
-          <w:tblCellMar>
-            <w:top w:w="0" w:type="dxa"/>
-            <w:bottom w:w="0" w:type="dxa"/>
-          </w:tblCellMar>
-        </w:tblPrEx>
         <w:trPr>
           <w:cantSplit/>
         </w:trPr>
@@ -15585,12 +15245,6 @@
         </w:tc>
       </w:tr>
       <w:tr>
-        <w:tblPrEx>
-          <w:tblCellMar>
-            <w:top w:w="0" w:type="dxa"/>
-            <w:bottom w:w="0" w:type="dxa"/>
-          </w:tblCellMar>
-        </w:tblPrEx>
         <w:trPr>
           <w:cantSplit/>
         </w:trPr>
@@ -15894,12 +15548,6 @@
         </w:tc>
       </w:tr>
       <w:tr>
-        <w:tblPrEx>
-          <w:tblCellMar>
-            <w:top w:w="0" w:type="dxa"/>
-            <w:bottom w:w="0" w:type="dxa"/>
-          </w:tblCellMar>
-        </w:tblPrEx>
         <w:trPr>
           <w:cantSplit/>
         </w:trPr>
@@ -16186,12 +15834,6 @@
         </w:tc>
       </w:tr>
       <w:tr>
-        <w:tblPrEx>
-          <w:tblCellMar>
-            <w:top w:w="0" w:type="dxa"/>
-            <w:bottom w:w="0" w:type="dxa"/>
-          </w:tblCellMar>
-        </w:tblPrEx>
         <w:trPr>
           <w:cantSplit/>
         </w:trPr>
@@ -16496,12 +16138,6 @@
         </w:tc>
       </w:tr>
       <w:tr>
-        <w:tblPrEx>
-          <w:tblCellMar>
-            <w:top w:w="0" w:type="dxa"/>
-            <w:bottom w:w="0" w:type="dxa"/>
-          </w:tblCellMar>
-        </w:tblPrEx>
         <w:trPr>
           <w:cantSplit/>
         </w:trPr>
@@ -16790,12 +16426,6 @@
         </w:tc>
       </w:tr>
       <w:tr>
-        <w:tblPrEx>
-          <w:tblCellMar>
-            <w:top w:w="0" w:type="dxa"/>
-            <w:bottom w:w="0" w:type="dxa"/>
-          </w:tblCellMar>
-        </w:tblPrEx>
         <w:trPr>
           <w:cantSplit/>
         </w:trPr>
@@ -17100,12 +16730,6 @@
         </w:tc>
       </w:tr>
       <w:tr>
-        <w:tblPrEx>
-          <w:tblCellMar>
-            <w:top w:w="0" w:type="dxa"/>
-            <w:bottom w:w="0" w:type="dxa"/>
-          </w:tblCellMar>
-        </w:tblPrEx>
         <w:trPr>
           <w:cantSplit/>
         </w:trPr>
@@ -17418,7 +17042,15 @@
           <w:bCs/>
         </w:rPr>
         <w:lastRenderedPageBreak/>
-        <w:t xml:space="preserve">(2000)  </w:t>
+        <w:t>(2000</w:t>
+      </w:r>
+      <w:proofErr w:type="gramStart"/>
+      <w:r>
+        <w:rPr>
+          <w:b/>
+          <w:bCs/>
+        </w:rPr>
+        <w:t xml:space="preserve">)  </w:t>
       </w:r>
       <w:r>
         <w:rPr>
@@ -17427,6 +17059,7 @@
         </w:rPr>
         <w:tab/>
       </w:r>
+      <w:proofErr w:type="gramEnd"/>
       <w:r>
         <w:rPr>
           <w:b/>
@@ -17562,29 +17195,23 @@
         <w:tblLook w:val="0000" w:firstRow="0" w:lastRow="0" w:firstColumn="0" w:lastColumn="0" w:noHBand="0" w:noVBand="0"/>
       </w:tblPr>
       <w:tblGrid>
-        <w:gridCol w:w="2357"/>
-        <w:gridCol w:w="537"/>
+        <w:gridCol w:w="2355"/>
+        <w:gridCol w:w="536"/>
         <w:gridCol w:w="739"/>
         <w:gridCol w:w="1750"/>
-        <w:gridCol w:w="937"/>
-        <w:gridCol w:w="900"/>
-        <w:gridCol w:w="899"/>
-        <w:gridCol w:w="896"/>
-        <w:gridCol w:w="896"/>
-        <w:gridCol w:w="898"/>
-        <w:gridCol w:w="926"/>
-        <w:gridCol w:w="921"/>
-        <w:gridCol w:w="900"/>
-        <w:gridCol w:w="900"/>
-        <w:gridCol w:w="898"/>
+        <w:gridCol w:w="933"/>
+        <w:gridCol w:w="876"/>
+        <w:gridCol w:w="874"/>
+        <w:gridCol w:w="870"/>
+        <w:gridCol w:w="870"/>
+        <w:gridCol w:w="872"/>
+        <w:gridCol w:w="916"/>
+        <w:gridCol w:w="908"/>
+        <w:gridCol w:w="876"/>
+        <w:gridCol w:w="875"/>
+        <w:gridCol w:w="872"/>
       </w:tblGrid>
       <w:tr>
-        <w:tblPrEx>
-          <w:tblCellMar>
-            <w:top w:w="0" w:type="dxa"/>
-            <w:bottom w:w="0" w:type="dxa"/>
-          </w:tblCellMar>
-        </w:tblPrEx>
         <w:trPr>
           <w:cantSplit/>
         </w:trPr>
@@ -17707,12 +17334,6 @@
         </w:tc>
       </w:tr>
       <w:tr>
-        <w:tblPrEx>
-          <w:tblCellMar>
-            <w:top w:w="0" w:type="dxa"/>
-            <w:bottom w:w="0" w:type="dxa"/>
-          </w:tblCellMar>
-        </w:tblPrEx>
         <w:trPr>
           <w:cantSplit/>
         </w:trPr>
@@ -17843,12 +17464,6 @@
         </w:tc>
       </w:tr>
       <w:tr>
-        <w:tblPrEx>
-          <w:tblCellMar>
-            <w:top w:w="0" w:type="dxa"/>
-            <w:bottom w:w="0" w:type="dxa"/>
-          </w:tblCellMar>
-        </w:tblPrEx>
         <w:trPr>
           <w:cantSplit/>
         </w:trPr>
@@ -18096,32 +17711,12 @@
                 <w:spacing w:val="-8"/>
                 <w:sz w:val="18"/>
               </w:rPr>
-              <w:t>в том числе в возра</w:t>
-            </w:r>
-            <w:r>
-              <w:rPr>
-                <w:spacing w:val="-8"/>
-                <w:sz w:val="18"/>
-              </w:rPr>
-              <w:t>с</w:t>
-            </w:r>
-            <w:r>
-              <w:rPr>
-                <w:spacing w:val="-8"/>
-                <w:sz w:val="18"/>
-              </w:rPr>
-              <w:t>те:</w:t>
+              <w:t>в том числе в возрасте:</w:t>
             </w:r>
           </w:p>
         </w:tc>
       </w:tr>
       <w:tr>
-        <w:tblPrEx>
-          <w:tblCellMar>
-            <w:top w:w="0" w:type="dxa"/>
-            <w:bottom w:w="0" w:type="dxa"/>
-          </w:tblCellMar>
-        </w:tblPrEx>
         <w:trPr>
           <w:cantSplit/>
         </w:trPr>
@@ -18367,12 +17962,6 @@
         </w:tc>
       </w:tr>
       <w:tr>
-        <w:tblPrEx>
-          <w:tblCellMar>
-            <w:top w:w="0" w:type="dxa"/>
-            <w:bottom w:w="0" w:type="dxa"/>
-          </w:tblCellMar>
-        </w:tblPrEx>
         <w:tc>
           <w:tcPr>
             <w:tcW w:w="2357" w:type="dxa"/>
@@ -18675,12 +18264,6 @@
         </w:tc>
       </w:tr>
       <w:tr>
-        <w:tblPrEx>
-          <w:tblCellMar>
-            <w:top w:w="0" w:type="dxa"/>
-            <w:bottom w:w="0" w:type="dxa"/>
-          </w:tblCellMar>
-        </w:tblPrEx>
         <w:trPr>
           <w:cantSplit/>
         </w:trPr>
@@ -18988,12 +18571,6 @@
         </w:tc>
       </w:tr>
       <w:tr>
-        <w:tblPrEx>
-          <w:tblCellMar>
-            <w:top w:w="0" w:type="dxa"/>
-            <w:bottom w:w="0" w:type="dxa"/>
-          </w:tblCellMar>
-        </w:tblPrEx>
         <w:trPr>
           <w:cantSplit/>
         </w:trPr>
@@ -19285,12 +18862,6 @@
         </w:tc>
       </w:tr>
       <w:tr>
-        <w:tblPrEx>
-          <w:tblCellMar>
-            <w:top w:w="0" w:type="dxa"/>
-            <w:bottom w:w="0" w:type="dxa"/>
-          </w:tblCellMar>
-        </w:tblPrEx>
         <w:trPr>
           <w:cantSplit/>
         </w:trPr>
@@ -19594,12 +19165,6 @@
         </w:tc>
       </w:tr>
       <w:tr>
-        <w:tblPrEx>
-          <w:tblCellMar>
-            <w:top w:w="0" w:type="dxa"/>
-            <w:bottom w:w="0" w:type="dxa"/>
-          </w:tblCellMar>
-        </w:tblPrEx>
         <w:trPr>
           <w:cantSplit/>
         </w:trPr>
@@ -19891,12 +19456,6 @@
         </w:tc>
       </w:tr>
       <w:tr>
-        <w:tblPrEx>
-          <w:tblCellMar>
-            <w:top w:w="0" w:type="dxa"/>
-            <w:bottom w:w="0" w:type="dxa"/>
-          </w:tblCellMar>
-        </w:tblPrEx>
         <w:trPr>
           <w:cantSplit/>
         </w:trPr>
@@ -20199,12 +19758,6 @@
         </w:tc>
       </w:tr>
       <w:tr>
-        <w:tblPrEx>
-          <w:tblCellMar>
-            <w:top w:w="0" w:type="dxa"/>
-            <w:bottom w:w="0" w:type="dxa"/>
-          </w:tblCellMar>
-        </w:tblPrEx>
         <w:trPr>
           <w:cantSplit/>
         </w:trPr>
@@ -20496,12 +20049,6 @@
         </w:tc>
       </w:tr>
       <w:tr>
-        <w:tblPrEx>
-          <w:tblCellMar>
-            <w:top w:w="0" w:type="dxa"/>
-            <w:bottom w:w="0" w:type="dxa"/>
-          </w:tblCellMar>
-        </w:tblPrEx>
         <w:trPr>
           <w:cantSplit/>
         </w:trPr>
@@ -20800,12 +20347,6 @@
         </w:tc>
       </w:tr>
       <w:tr>
-        <w:tblPrEx>
-          <w:tblCellMar>
-            <w:top w:w="0" w:type="dxa"/>
-            <w:bottom w:w="0" w:type="dxa"/>
-          </w:tblCellMar>
-        </w:tblPrEx>
         <w:trPr>
           <w:cantSplit/>
         </w:trPr>
@@ -21126,12 +20667,6 @@
         </w:tc>
       </w:tr>
       <w:tr>
-        <w:tblPrEx>
-          <w:tblCellMar>
-            <w:top w:w="0" w:type="dxa"/>
-            <w:bottom w:w="0" w:type="dxa"/>
-          </w:tblCellMar>
-        </w:tblPrEx>
         <w:trPr>
           <w:cantSplit/>
         </w:trPr>
@@ -21425,12 +20960,6 @@
         </w:tc>
       </w:tr>
       <w:tr>
-        <w:tblPrEx>
-          <w:tblCellMar>
-            <w:top w:w="0" w:type="dxa"/>
-            <w:bottom w:w="0" w:type="dxa"/>
-          </w:tblCellMar>
-        </w:tblPrEx>
         <w:trPr>
           <w:cantSplit/>
         </w:trPr>
@@ -21751,12 +21280,6 @@
         </w:tc>
       </w:tr>
       <w:tr>
-        <w:tblPrEx>
-          <w:tblCellMar>
-            <w:top w:w="0" w:type="dxa"/>
-            <w:bottom w:w="0" w:type="dxa"/>
-          </w:tblCellMar>
-        </w:tblPrEx>
         <w:trPr>
           <w:cantSplit/>
         </w:trPr>
@@ -22043,12 +21566,6 @@
         </w:tc>
       </w:tr>
       <w:tr>
-        <w:tblPrEx>
-          <w:tblCellMar>
-            <w:top w:w="0" w:type="dxa"/>
-            <w:bottom w:w="0" w:type="dxa"/>
-          </w:tblCellMar>
-        </w:tblPrEx>
         <w:trPr>
           <w:cantSplit/>
         </w:trPr>
@@ -22370,12 +21887,6 @@
         </w:tc>
       </w:tr>
       <w:tr>
-        <w:tblPrEx>
-          <w:tblCellMar>
-            <w:top w:w="0" w:type="dxa"/>
-            <w:bottom w:w="0" w:type="dxa"/>
-          </w:tblCellMar>
-        </w:tblPrEx>
         <w:trPr>
           <w:cantSplit/>
         </w:trPr>
@@ -22661,12 +22172,6 @@
         </w:tc>
       </w:tr>
       <w:tr>
-        <w:tblPrEx>
-          <w:tblCellMar>
-            <w:top w:w="0" w:type="dxa"/>
-            <w:bottom w:w="0" w:type="dxa"/>
-          </w:tblCellMar>
-        </w:tblPrEx>
         <w:trPr>
           <w:cantSplit/>
         </w:trPr>
@@ -22961,12 +22466,6 @@
         </w:tc>
       </w:tr>
       <w:tr>
-        <w:tblPrEx>
-          <w:tblCellMar>
-            <w:top w:w="0" w:type="dxa"/>
-            <w:bottom w:w="0" w:type="dxa"/>
-          </w:tblCellMar>
-        </w:tblPrEx>
         <w:trPr>
           <w:cantSplit/>
         </w:trPr>
@@ -23274,12 +22773,6 @@
         </w:tc>
       </w:tr>
       <w:tr>
-        <w:tblPrEx>
-          <w:tblCellMar>
-            <w:top w:w="0" w:type="dxa"/>
-            <w:bottom w:w="0" w:type="dxa"/>
-          </w:tblCellMar>
-        </w:tblPrEx>
         <w:trPr>
           <w:cantSplit/>
         </w:trPr>
@@ -23604,7 +23097,15 @@
           <w:bCs/>
         </w:rPr>
         <w:lastRenderedPageBreak/>
-        <w:t xml:space="preserve">(2000)  </w:t>
+        <w:t>(2000</w:t>
+      </w:r>
+      <w:proofErr w:type="gramStart"/>
+      <w:r>
+        <w:rPr>
+          <w:b/>
+          <w:bCs/>
+        </w:rPr>
+        <w:t xml:space="preserve">)  </w:t>
       </w:r>
       <w:r>
         <w:rPr>
@@ -23613,6 +23114,7 @@
         </w:rPr>
         <w:tab/>
       </w:r>
+      <w:proofErr w:type="gramEnd"/>
       <w:r>
         <w:rPr>
           <w:b/>
@@ -23748,29 +23250,23 @@
         <w:tblLook w:val="0000" w:firstRow="0" w:lastRow="0" w:firstColumn="0" w:lastColumn="0" w:noHBand="0" w:noVBand="0"/>
       </w:tblPr>
       <w:tblGrid>
-        <w:gridCol w:w="2357"/>
-        <w:gridCol w:w="537"/>
+        <w:gridCol w:w="2355"/>
+        <w:gridCol w:w="536"/>
         <w:gridCol w:w="739"/>
-        <w:gridCol w:w="1750"/>
-        <w:gridCol w:w="937"/>
-        <w:gridCol w:w="900"/>
-        <w:gridCol w:w="899"/>
-        <w:gridCol w:w="896"/>
-        <w:gridCol w:w="896"/>
-        <w:gridCol w:w="898"/>
-        <w:gridCol w:w="926"/>
-        <w:gridCol w:w="921"/>
-        <w:gridCol w:w="900"/>
-        <w:gridCol w:w="900"/>
-        <w:gridCol w:w="898"/>
+        <w:gridCol w:w="1716"/>
+        <w:gridCol w:w="933"/>
+        <w:gridCol w:w="879"/>
+        <w:gridCol w:w="878"/>
+        <w:gridCol w:w="874"/>
+        <w:gridCol w:w="874"/>
+        <w:gridCol w:w="876"/>
+        <w:gridCol w:w="918"/>
+        <w:gridCol w:w="910"/>
+        <w:gridCol w:w="879"/>
+        <w:gridCol w:w="879"/>
+        <w:gridCol w:w="876"/>
       </w:tblGrid>
       <w:tr>
-        <w:tblPrEx>
-          <w:tblCellMar>
-            <w:top w:w="0" w:type="dxa"/>
-            <w:bottom w:w="0" w:type="dxa"/>
-          </w:tblCellMar>
-        </w:tblPrEx>
         <w:trPr>
           <w:cantSplit/>
         </w:trPr>
@@ -23893,12 +23389,6 @@
         </w:tc>
       </w:tr>
       <w:tr>
-        <w:tblPrEx>
-          <w:tblCellMar>
-            <w:top w:w="0" w:type="dxa"/>
-            <w:bottom w:w="0" w:type="dxa"/>
-          </w:tblCellMar>
-        </w:tblPrEx>
         <w:trPr>
           <w:cantSplit/>
         </w:trPr>
@@ -24029,12 +23519,6 @@
         </w:tc>
       </w:tr>
       <w:tr>
-        <w:tblPrEx>
-          <w:tblCellMar>
-            <w:top w:w="0" w:type="dxa"/>
-            <w:bottom w:w="0" w:type="dxa"/>
-          </w:tblCellMar>
-        </w:tblPrEx>
         <w:trPr>
           <w:cantSplit/>
         </w:trPr>
@@ -24282,32 +23766,12 @@
                 <w:spacing w:val="-8"/>
                 <w:sz w:val="18"/>
               </w:rPr>
-              <w:t>в том числе в возра</w:t>
-            </w:r>
-            <w:r>
-              <w:rPr>
-                <w:spacing w:val="-8"/>
-                <w:sz w:val="18"/>
-              </w:rPr>
-              <w:t>с</w:t>
-            </w:r>
-            <w:r>
-              <w:rPr>
-                <w:spacing w:val="-8"/>
-                <w:sz w:val="18"/>
-              </w:rPr>
-              <w:t>те:</w:t>
+              <w:t>в том числе в возрасте:</w:t>
             </w:r>
           </w:p>
         </w:tc>
       </w:tr>
       <w:tr>
-        <w:tblPrEx>
-          <w:tblCellMar>
-            <w:top w:w="0" w:type="dxa"/>
-            <w:bottom w:w="0" w:type="dxa"/>
-          </w:tblCellMar>
-        </w:tblPrEx>
         <w:trPr>
           <w:cantSplit/>
         </w:trPr>
@@ -24553,12 +24017,6 @@
         </w:tc>
       </w:tr>
       <w:tr>
-        <w:tblPrEx>
-          <w:tblCellMar>
-            <w:top w:w="0" w:type="dxa"/>
-            <w:bottom w:w="0" w:type="dxa"/>
-          </w:tblCellMar>
-        </w:tblPrEx>
         <w:tc>
           <w:tcPr>
             <w:tcW w:w="2357" w:type="dxa"/>
@@ -24861,12 +24319,6 @@
         </w:tc>
       </w:tr>
       <w:tr>
-        <w:tblPrEx>
-          <w:tblCellMar>
-            <w:top w:w="0" w:type="dxa"/>
-            <w:bottom w:w="0" w:type="dxa"/>
-          </w:tblCellMar>
-        </w:tblPrEx>
         <w:trPr>
           <w:cantSplit/>
         </w:trPr>
@@ -24881,13 +24333,23 @@
                 <w:sz w:val="20"/>
               </w:rPr>
             </w:pPr>
-            <w:r>
-              <w:rPr>
-                <w:b/>
-                <w:sz w:val="20"/>
-                <w:szCs w:val="20"/>
-              </w:rPr>
-              <w:t>Хламидийные  инфекции, всего</w:t>
+            <w:proofErr w:type="spellStart"/>
+            <w:r>
+              <w:rPr>
+                <w:b/>
+                <w:sz w:val="20"/>
+                <w:szCs w:val="20"/>
+              </w:rPr>
+              <w:t>Хламидийные</w:t>
+            </w:r>
+            <w:proofErr w:type="spellEnd"/>
+            <w:r>
+              <w:rPr>
+                <w:b/>
+                <w:sz w:val="20"/>
+                <w:szCs w:val="20"/>
+              </w:rPr>
+              <w:t xml:space="preserve">  инфекции, всего</w:t>
             </w:r>
           </w:p>
         </w:tc>
@@ -25181,12 +24643,6 @@
         </w:tc>
       </w:tr>
       <w:tr>
-        <w:tblPrEx>
-          <w:tblCellMar>
-            <w:top w:w="0" w:type="dxa"/>
-            <w:bottom w:w="0" w:type="dxa"/>
-          </w:tblCellMar>
-        </w:tblPrEx>
         <w:trPr>
           <w:cantSplit/>
         </w:trPr>
@@ -25489,12 +24945,6 @@
         </w:tc>
       </w:tr>
       <w:tr>
-        <w:tblPrEx>
-          <w:tblCellMar>
-            <w:top w:w="0" w:type="dxa"/>
-            <w:bottom w:w="0" w:type="dxa"/>
-          </w:tblCellMar>
-        </w:tblPrEx>
         <w:trPr>
           <w:cantSplit/>
         </w:trPr>
@@ -25793,12 +25243,6 @@
         </w:tc>
       </w:tr>
       <w:tr>
-        <w:tblPrEx>
-          <w:tblCellMar>
-            <w:top w:w="0" w:type="dxa"/>
-            <w:bottom w:w="0" w:type="dxa"/>
-          </w:tblCellMar>
-        </w:tblPrEx>
         <w:trPr>
           <w:cantSplit/>
         </w:trPr>
@@ -25815,13 +25259,23 @@
                 <w:szCs w:val="20"/>
               </w:rPr>
             </w:pPr>
-            <w:r>
-              <w:rPr>
-                <w:b/>
-                <w:sz w:val="20"/>
-                <w:szCs w:val="20"/>
-              </w:rPr>
-              <w:t>Аногенитальная герпетическая вирусная инфекция, всего</w:t>
+            <w:proofErr w:type="spellStart"/>
+            <w:r>
+              <w:rPr>
+                <w:b/>
+                <w:sz w:val="20"/>
+                <w:szCs w:val="20"/>
+              </w:rPr>
+              <w:t>Аногенитальная</w:t>
+            </w:r>
+            <w:proofErr w:type="spellEnd"/>
+            <w:r>
+              <w:rPr>
+                <w:b/>
+                <w:sz w:val="20"/>
+                <w:szCs w:val="20"/>
+              </w:rPr>
+              <w:t xml:space="preserve"> герпетическая вирусная инфекция, всего</w:t>
             </w:r>
           </w:p>
         </w:tc>
@@ -25889,8 +25343,17 @@
                 <w:bCs w:val="0"/>
                 <w:szCs w:val="20"/>
               </w:rPr>
-              <w:t>60.0,1,9</w:t>
-            </w:r>
+              <w:t>60.0</w:t>
+            </w:r>
+            <w:proofErr w:type="gramStart"/>
+            <w:r>
+              <w:rPr>
+                <w:bCs w:val="0"/>
+                <w:szCs w:val="20"/>
+              </w:rPr>
+              <w:t>,1,9</w:t>
+            </w:r>
+            <w:proofErr w:type="gramEnd"/>
           </w:p>
         </w:tc>
         <w:tc>
@@ -26104,12 +25567,6 @@
         </w:tc>
       </w:tr>
       <w:tr>
-        <w:tblPrEx>
-          <w:tblCellMar>
-            <w:top w:w="0" w:type="dxa"/>
-            <w:bottom w:w="0" w:type="dxa"/>
-          </w:tblCellMar>
-        </w:tblPrEx>
         <w:trPr>
           <w:cantSplit/>
         </w:trPr>
@@ -26415,12 +25872,6 @@
         </w:tc>
       </w:tr>
       <w:tr>
-        <w:tblPrEx>
-          <w:tblCellMar>
-            <w:top w:w="0" w:type="dxa"/>
-            <w:bottom w:w="0" w:type="dxa"/>
-          </w:tblCellMar>
-        </w:tblPrEx>
         <w:trPr>
           <w:cantSplit/>
         </w:trPr>
@@ -26718,12 +26169,6 @@
         </w:tc>
       </w:tr>
       <w:tr>
-        <w:tblPrEx>
-          <w:tblCellMar>
-            <w:top w:w="0" w:type="dxa"/>
-            <w:bottom w:w="0" w:type="dxa"/>
-          </w:tblCellMar>
-        </w:tblPrEx>
         <w:trPr>
           <w:cantSplit/>
         </w:trPr>
@@ -26738,13 +26183,23 @@
                 <w:sz w:val="20"/>
               </w:rPr>
             </w:pPr>
-            <w:r>
-              <w:rPr>
-                <w:b/>
-                <w:sz w:val="20"/>
-                <w:szCs w:val="20"/>
-              </w:rPr>
-              <w:t xml:space="preserve">Аногенитальные </w:t>
+            <w:proofErr w:type="spellStart"/>
+            <w:r>
+              <w:rPr>
+                <w:b/>
+                <w:sz w:val="20"/>
+                <w:szCs w:val="20"/>
+              </w:rPr>
+              <w:t>Аногенитальные</w:t>
+            </w:r>
+            <w:proofErr w:type="spellEnd"/>
+            <w:r>
+              <w:rPr>
+                <w:b/>
+                <w:sz w:val="20"/>
+                <w:szCs w:val="20"/>
+              </w:rPr>
+              <w:t xml:space="preserve"> </w:t>
             </w:r>
             <w:r>
               <w:rPr>
@@ -27045,12 +26500,6 @@
         </w:tc>
       </w:tr>
       <w:tr>
-        <w:tblPrEx>
-          <w:tblCellMar>
-            <w:top w:w="0" w:type="dxa"/>
-            <w:bottom w:w="0" w:type="dxa"/>
-          </w:tblCellMar>
-        </w:tblPrEx>
         <w:trPr>
           <w:cantSplit/>
         </w:trPr>
@@ -27365,12 +26814,6 @@
         </w:tc>
       </w:tr>
       <w:tr>
-        <w:tblPrEx>
-          <w:tblCellMar>
-            <w:top w:w="0" w:type="dxa"/>
-            <w:bottom w:w="0" w:type="dxa"/>
-          </w:tblCellMar>
-        </w:tblPrEx>
         <w:trPr>
           <w:cantSplit/>
         </w:trPr>
@@ -27720,27 +27163,21 @@
         <w:tblLook w:val="0000" w:firstRow="0" w:lastRow="0" w:firstColumn="0" w:lastColumn="0" w:noHBand="0" w:noVBand="0"/>
       </w:tblPr>
       <w:tblGrid>
-        <w:gridCol w:w="2982"/>
-        <w:gridCol w:w="539"/>
+        <w:gridCol w:w="2962"/>
+        <w:gridCol w:w="538"/>
         <w:gridCol w:w="739"/>
-        <w:gridCol w:w="1618"/>
-        <w:gridCol w:w="1054"/>
-        <w:gridCol w:w="1053"/>
-        <w:gridCol w:w="1053"/>
-        <w:gridCol w:w="1052"/>
-        <w:gridCol w:w="1052"/>
-        <w:gridCol w:w="1053"/>
-        <w:gridCol w:w="1053"/>
-        <w:gridCol w:w="1053"/>
-        <w:gridCol w:w="1053"/>
+        <w:gridCol w:w="1596"/>
+        <w:gridCol w:w="1046"/>
+        <w:gridCol w:w="1029"/>
+        <w:gridCol w:w="1028"/>
+        <w:gridCol w:w="1027"/>
+        <w:gridCol w:w="1027"/>
+        <w:gridCol w:w="1041"/>
+        <w:gridCol w:w="1038"/>
+        <w:gridCol w:w="1029"/>
+        <w:gridCol w:w="1028"/>
       </w:tblGrid>
       <w:tr>
-        <w:tblPrEx>
-          <w:tblCellMar>
-            <w:top w:w="0" w:type="dxa"/>
-            <w:bottom w:w="0" w:type="dxa"/>
-          </w:tblCellMar>
-        </w:tblPrEx>
         <w:trPr>
           <w:cantSplit/>
         </w:trPr>
@@ -27863,12 +27300,6 @@
         </w:tc>
       </w:tr>
       <w:tr>
-        <w:tblPrEx>
-          <w:tblCellMar>
-            <w:top w:w="0" w:type="dxa"/>
-            <w:bottom w:w="0" w:type="dxa"/>
-          </w:tblCellMar>
-        </w:tblPrEx>
         <w:trPr>
           <w:cantSplit/>
         </w:trPr>
@@ -27999,12 +27430,6 @@
         </w:tc>
       </w:tr>
       <w:tr>
-        <w:tblPrEx>
-          <w:tblCellMar>
-            <w:top w:w="0" w:type="dxa"/>
-            <w:bottom w:w="0" w:type="dxa"/>
-          </w:tblCellMar>
-        </w:tblPrEx>
         <w:trPr>
           <w:cantSplit/>
         </w:trPr>
@@ -28230,32 +27655,12 @@
                 <w:spacing w:val="-8"/>
                 <w:sz w:val="18"/>
               </w:rPr>
-              <w:t>в том числе в возра</w:t>
-            </w:r>
-            <w:r>
-              <w:rPr>
-                <w:spacing w:val="-8"/>
-                <w:sz w:val="18"/>
-              </w:rPr>
-              <w:t>с</w:t>
-            </w:r>
-            <w:r>
-              <w:rPr>
-                <w:spacing w:val="-8"/>
-                <w:sz w:val="18"/>
-              </w:rPr>
-              <w:t>те</w:t>
+              <w:t>в том числе в возрасте</w:t>
             </w:r>
           </w:p>
         </w:tc>
       </w:tr>
       <w:tr>
-        <w:tblPrEx>
-          <w:tblCellMar>
-            <w:top w:w="0" w:type="dxa"/>
-            <w:bottom w:w="0" w:type="dxa"/>
-          </w:tblCellMar>
-        </w:tblPrEx>
         <w:trPr>
           <w:cantSplit/>
         </w:trPr>
@@ -28466,12 +27871,6 @@
         </w:tc>
       </w:tr>
       <w:tr>
-        <w:tblPrEx>
-          <w:tblCellMar>
-            <w:top w:w="0" w:type="dxa"/>
-            <w:bottom w:w="0" w:type="dxa"/>
-          </w:tblCellMar>
-        </w:tblPrEx>
         <w:tc>
           <w:tcPr>
             <w:tcW w:w="2982" w:type="dxa"/>
@@ -28734,12 +28133,6 @@
         </w:tc>
       </w:tr>
       <w:tr>
-        <w:tblPrEx>
-          <w:tblCellMar>
-            <w:top w:w="0" w:type="dxa"/>
-            <w:bottom w:w="0" w:type="dxa"/>
-          </w:tblCellMar>
-        </w:tblPrEx>
         <w:trPr>
           <w:cantSplit/>
         </w:trPr>
@@ -28754,13 +28147,23 @@
                 <w:sz w:val="20"/>
               </w:rPr>
             </w:pPr>
-            <w:r>
-              <w:rPr>
-                <w:b/>
-                <w:sz w:val="20"/>
-                <w:szCs w:val="20"/>
-              </w:rPr>
-              <w:t xml:space="preserve">Дерматофитии </w:t>
+            <w:proofErr w:type="spellStart"/>
+            <w:r>
+              <w:rPr>
+                <w:b/>
+                <w:sz w:val="20"/>
+                <w:szCs w:val="20"/>
+              </w:rPr>
+              <w:t>Дерматофитии</w:t>
+            </w:r>
+            <w:proofErr w:type="spellEnd"/>
+            <w:r>
+              <w:rPr>
+                <w:b/>
+                <w:sz w:val="20"/>
+                <w:szCs w:val="20"/>
+              </w:rPr>
+              <w:t xml:space="preserve"> </w:t>
             </w:r>
             <w:r>
               <w:rPr>
@@ -29006,12 +28409,6 @@
         </w:tc>
       </w:tr>
       <w:tr>
-        <w:tblPrEx>
-          <w:tblCellMar>
-            <w:top w:w="0" w:type="dxa"/>
-            <w:bottom w:w="0" w:type="dxa"/>
-          </w:tblCellMar>
-        </w:tblPrEx>
         <w:trPr>
           <w:cantSplit/>
         </w:trPr>
@@ -29270,12 +28667,6 @@
         </w:tc>
       </w:tr>
       <w:tr>
-        <w:tblPrEx>
-          <w:tblCellMar>
-            <w:top w:w="0" w:type="dxa"/>
-            <w:bottom w:w="0" w:type="dxa"/>
-          </w:tblCellMar>
-        </w:tblPrEx>
         <w:trPr>
           <w:cantSplit/>
         </w:trPr>
@@ -29536,12 +28927,6 @@
         </w:tc>
       </w:tr>
       <w:tr>
-        <w:tblPrEx>
-          <w:tblCellMar>
-            <w:top w:w="0" w:type="dxa"/>
-            <w:bottom w:w="0" w:type="dxa"/>
-          </w:tblCellMar>
-        </w:tblPrEx>
         <w:trPr>
           <w:cantSplit/>
         </w:trPr>
@@ -29564,8 +28949,17 @@
                 <w:sz w:val="20"/>
                 <w:szCs w:val="20"/>
               </w:rPr>
-              <w:t>из них:микроспории</w:t>
-            </w:r>
+              <w:t xml:space="preserve">из </w:t>
+            </w:r>
+            <w:proofErr w:type="spellStart"/>
+            <w:r>
+              <w:rPr>
+                <w:sz w:val="20"/>
+                <w:szCs w:val="20"/>
+              </w:rPr>
+              <w:t>них:микроспории</w:t>
+            </w:r>
+            <w:proofErr w:type="spellEnd"/>
           </w:p>
         </w:tc>
         <w:tc>
@@ -29811,12 +29205,6 @@
         </w:tc>
       </w:tr>
       <w:tr>
-        <w:tblPrEx>
-          <w:tblCellMar>
-            <w:top w:w="0" w:type="dxa"/>
-            <w:bottom w:w="0" w:type="dxa"/>
-          </w:tblCellMar>
-        </w:tblPrEx>
         <w:trPr>
           <w:cantSplit/>
         </w:trPr>
@@ -30069,12 +29457,6 @@
         </w:tc>
       </w:tr>
       <w:tr>
-        <w:tblPrEx>
-          <w:tblCellMar>
-            <w:top w:w="0" w:type="dxa"/>
-            <w:bottom w:w="0" w:type="dxa"/>
-          </w:tblCellMar>
-        </w:tblPrEx>
         <w:trPr>
           <w:cantSplit/>
         </w:trPr>
@@ -30341,12 +29723,6 @@
         </w:tc>
       </w:tr>
       <w:tr>
-        <w:tblPrEx>
-          <w:tblCellMar>
-            <w:top w:w="0" w:type="dxa"/>
-            <w:bottom w:w="0" w:type="dxa"/>
-          </w:tblCellMar>
-        </w:tblPrEx>
         <w:trPr>
           <w:cantSplit/>
         </w:trPr>
@@ -30600,12 +29976,6 @@
         </w:tc>
       </w:tr>
       <w:tr>
-        <w:tblPrEx>
-          <w:tblCellMar>
-            <w:top w:w="0" w:type="dxa"/>
-            <w:bottom w:w="0" w:type="dxa"/>
-          </w:tblCellMar>
-        </w:tblPrEx>
         <w:trPr>
           <w:cantSplit/>
         </w:trPr>
@@ -30866,12 +30236,6 @@
         </w:tc>
       </w:tr>
       <w:tr>
-        <w:tblPrEx>
-          <w:tblCellMar>
-            <w:top w:w="0" w:type="dxa"/>
-            <w:bottom w:w="0" w:type="dxa"/>
-          </w:tblCellMar>
-        </w:tblPrEx>
         <w:trPr>
           <w:cantSplit/>
         </w:trPr>
@@ -31130,12 +30494,6 @@
         </w:tc>
       </w:tr>
       <w:tr>
-        <w:tblPrEx>
-          <w:tblCellMar>
-            <w:top w:w="0" w:type="dxa"/>
-            <w:bottom w:w="0" w:type="dxa"/>
-          </w:tblCellMar>
-        </w:tblPrEx>
         <w:trPr>
           <w:cantSplit/>
         </w:trPr>
@@ -31394,12 +30752,6 @@
         </w:tc>
       </w:tr>
       <w:tr>
-        <w:tblPrEx>
-          <w:tblCellMar>
-            <w:top w:w="0" w:type="dxa"/>
-            <w:bottom w:w="0" w:type="dxa"/>
-          </w:tblCellMar>
-        </w:tblPrEx>
         <w:trPr>
           <w:cantSplit/>
         </w:trPr>
@@ -31423,8 +30775,17 @@
                 <w:sz w:val="20"/>
                 <w:szCs w:val="20"/>
               </w:rPr>
-              <w:t>из них онихомикозы</w:t>
-            </w:r>
+              <w:t xml:space="preserve">из них </w:t>
+            </w:r>
+            <w:proofErr w:type="spellStart"/>
+            <w:r>
+              <w:rPr>
+                <w:sz w:val="20"/>
+                <w:szCs w:val="20"/>
+              </w:rPr>
+              <w:t>онихомикозы</w:t>
+            </w:r>
+            <w:proofErr w:type="spellEnd"/>
           </w:p>
         </w:tc>
         <w:tc>
@@ -31664,12 +31025,6 @@
         </w:tc>
       </w:tr>
       <w:tr>
-        <w:tblPrEx>
-          <w:tblCellMar>
-            <w:top w:w="0" w:type="dxa"/>
-            <w:bottom w:w="0" w:type="dxa"/>
-          </w:tblCellMar>
-        </w:tblPrEx>
         <w:trPr>
           <w:cantSplit/>
         </w:trPr>
@@ -31920,12 +31275,6 @@
         </w:tc>
       </w:tr>
       <w:tr>
-        <w:tblPrEx>
-          <w:tblCellMar>
-            <w:top w:w="0" w:type="dxa"/>
-            <w:bottom w:w="0" w:type="dxa"/>
-          </w:tblCellMar>
-        </w:tblPrEx>
         <w:trPr>
           <w:cantSplit/>
         </w:trPr>
@@ -32194,12 +31543,6 @@
         </w:tc>
       </w:tr>
       <w:tr>
-        <w:tblPrEx>
-          <w:tblCellMar>
-            <w:top w:w="0" w:type="dxa"/>
-            <w:bottom w:w="0" w:type="dxa"/>
-          </w:tblCellMar>
-        </w:tblPrEx>
         <w:trPr>
           <w:cantSplit/>
         </w:trPr>
@@ -32456,12 +31799,6 @@
         </w:tc>
       </w:tr>
       <w:tr>
-        <w:tblPrEx>
-          <w:tblCellMar>
-            <w:top w:w="0" w:type="dxa"/>
-            <w:bottom w:w="0" w:type="dxa"/>
-          </w:tblCellMar>
-        </w:tblPrEx>
         <w:trPr>
           <w:cantSplit/>
         </w:trPr>
@@ -32770,28 +32107,22 @@
         <w:tblLook w:val="0000" w:firstRow="0" w:lastRow="0" w:firstColumn="0" w:lastColumn="0" w:noHBand="0" w:noVBand="0"/>
       </w:tblPr>
       <w:tblGrid>
-        <w:gridCol w:w="2448"/>
-        <w:gridCol w:w="900"/>
+        <w:gridCol w:w="2406"/>
+        <w:gridCol w:w="895"/>
         <w:gridCol w:w="1000"/>
-        <w:gridCol w:w="1001"/>
-        <w:gridCol w:w="1000"/>
-        <w:gridCol w:w="1001"/>
-        <w:gridCol w:w="1000"/>
-        <w:gridCol w:w="1001"/>
-        <w:gridCol w:w="1000"/>
-        <w:gridCol w:w="1001"/>
-        <w:gridCol w:w="1000"/>
-        <w:gridCol w:w="1001"/>
-        <w:gridCol w:w="1000"/>
-        <w:gridCol w:w="1001"/>
+        <w:gridCol w:w="989"/>
+        <w:gridCol w:w="985"/>
+        <w:gridCol w:w="980"/>
+        <w:gridCol w:w="985"/>
+        <w:gridCol w:w="980"/>
+        <w:gridCol w:w="988"/>
+        <w:gridCol w:w="982"/>
+        <w:gridCol w:w="990"/>
+        <w:gridCol w:w="983"/>
+        <w:gridCol w:w="985"/>
+        <w:gridCol w:w="980"/>
       </w:tblGrid>
       <w:tr>
-        <w:tblPrEx>
-          <w:tblCellMar>
-            <w:top w:w="0" w:type="dxa"/>
-            <w:bottom w:w="0" w:type="dxa"/>
-          </w:tblCellMar>
-        </w:tblPrEx>
         <w:trPr>
           <w:cantSplit/>
         </w:trPr>
@@ -32857,6 +32188,7 @@
                 <w:szCs w:val="18"/>
               </w:rPr>
             </w:pPr>
+            <w:proofErr w:type="spellStart"/>
             <w:r>
               <w:rPr>
                 <w:bCs/>
@@ -32865,6 +32197,7 @@
               </w:rPr>
               <w:t>Трансплацентарный</w:t>
             </w:r>
+            <w:proofErr w:type="spellEnd"/>
           </w:p>
           <w:p>
             <w:pPr>
@@ -32931,7 +32264,25 @@
                 <w:sz w:val="20"/>
                 <w:szCs w:val="20"/>
               </w:rPr>
-              <w:t>в том числе  при сексуальном</w:t>
+              <w:t xml:space="preserve">в том </w:t>
+            </w:r>
+            <w:proofErr w:type="gramStart"/>
+            <w:r>
+              <w:rPr>
+                <w:bCs/>
+                <w:sz w:val="20"/>
+                <w:szCs w:val="20"/>
+              </w:rPr>
+              <w:t>числе  при</w:t>
+            </w:r>
+            <w:proofErr w:type="gramEnd"/>
+            <w:r>
+              <w:rPr>
+                <w:bCs/>
+                <w:sz w:val="20"/>
+                <w:szCs w:val="20"/>
+              </w:rPr>
+              <w:t xml:space="preserve"> сексуальном</w:t>
             </w:r>
           </w:p>
           <w:p>
@@ -33048,12 +32399,6 @@
         </w:tc>
       </w:tr>
       <w:tr>
-        <w:tblPrEx>
-          <w:tblCellMar>
-            <w:top w:w="0" w:type="dxa"/>
-            <w:bottom w:w="0" w:type="dxa"/>
-          </w:tblCellMar>
-        </w:tblPrEx>
         <w:trPr>
           <w:cantSplit/>
         </w:trPr>
@@ -33353,12 +32698,6 @@
         </w:tc>
       </w:tr>
       <w:tr>
-        <w:tblPrEx>
-          <w:tblCellMar>
-            <w:top w:w="0" w:type="dxa"/>
-            <w:bottom w:w="0" w:type="dxa"/>
-          </w:tblCellMar>
-        </w:tblPrEx>
         <w:tc>
           <w:tcPr>
             <w:tcW w:w="2448" w:type="dxa"/>
@@ -33641,12 +32980,6 @@
         </w:tc>
       </w:tr>
       <w:tr>
-        <w:tblPrEx>
-          <w:tblCellMar>
-            <w:top w:w="0" w:type="dxa"/>
-            <w:bottom w:w="0" w:type="dxa"/>
-          </w:tblCellMar>
-        </w:tblPrEx>
         <w:tc>
           <w:tcPr>
             <w:tcW w:w="2448" w:type="dxa"/>
@@ -33914,12 +33247,6 @@
         </w:tc>
       </w:tr>
       <w:tr>
-        <w:tblPrEx>
-          <w:tblCellMar>
-            <w:top w:w="0" w:type="dxa"/>
-            <w:bottom w:w="0" w:type="dxa"/>
-          </w:tblCellMar>
-        </w:tblPrEx>
         <w:tc>
           <w:tcPr>
             <w:tcW w:w="2448" w:type="dxa"/>
@@ -34187,12 +33514,6 @@
         </w:tc>
       </w:tr>
       <w:tr>
-        <w:tblPrEx>
-          <w:tblCellMar>
-            <w:top w:w="0" w:type="dxa"/>
-            <w:bottom w:w="0" w:type="dxa"/>
-          </w:tblCellMar>
-        </w:tblPrEx>
         <w:tc>
           <w:tcPr>
             <w:tcW w:w="2448" w:type="dxa"/>
@@ -34549,12 +33870,6 @@
         <w:gridCol w:w="3240"/>
       </w:tblGrid>
       <w:tr>
-        <w:tblPrEx>
-          <w:tblCellMar>
-            <w:top w:w="0" w:type="dxa"/>
-            <w:bottom w:w="0" w:type="dxa"/>
-          </w:tblCellMar>
-        </w:tblPrEx>
         <w:trPr>
           <w:cantSplit/>
         </w:trPr>
@@ -34625,12 +33940,6 @@
         </w:tc>
       </w:tr>
       <w:tr>
-        <w:tblPrEx>
-          <w:tblCellMar>
-            <w:top w:w="0" w:type="dxa"/>
-            <w:bottom w:w="0" w:type="dxa"/>
-          </w:tblCellMar>
-        </w:tblPrEx>
         <w:trPr>
           <w:cantSplit/>
         </w:trPr>
@@ -34704,18 +34013,28 @@
                 <w:sz w:val="20"/>
                 <w:szCs w:val="20"/>
               </w:rPr>
-              <w:t>в т.ч. подтвержденных  центром СПИД</w:t>
+              <w:t xml:space="preserve">в </w:t>
+            </w:r>
+            <w:proofErr w:type="spellStart"/>
+            <w:r>
+              <w:rPr>
+                <w:sz w:val="20"/>
+                <w:szCs w:val="20"/>
+              </w:rPr>
+              <w:t>т.ч</w:t>
+            </w:r>
+            <w:proofErr w:type="spellEnd"/>
+            <w:r>
+              <w:rPr>
+                <w:sz w:val="20"/>
+                <w:szCs w:val="20"/>
+              </w:rPr>
+              <w:t>. подтвержденных  центром СПИД</w:t>
             </w:r>
           </w:p>
         </w:tc>
       </w:tr>
       <w:tr>
-        <w:tblPrEx>
-          <w:tblCellMar>
-            <w:top w:w="0" w:type="dxa"/>
-            <w:bottom w:w="0" w:type="dxa"/>
-          </w:tblCellMar>
-        </w:tblPrEx>
         <w:tc>
           <w:tcPr>
             <w:tcW w:w="5148" w:type="dxa"/>
@@ -34802,12 +34121,6 @@
         </w:tc>
       </w:tr>
       <w:tr>
-        <w:tblPrEx>
-          <w:tblCellMar>
-            <w:top w:w="0" w:type="dxa"/>
-            <w:bottom w:w="0" w:type="dxa"/>
-          </w:tblCellMar>
-        </w:tblPrEx>
         <w:tc>
           <w:tcPr>
             <w:tcW w:w="5148" w:type="dxa"/>
@@ -34890,12 +34203,6 @@
         </w:tc>
       </w:tr>
       <w:tr>
-        <w:tblPrEx>
-          <w:tblCellMar>
-            <w:top w:w="0" w:type="dxa"/>
-            <w:bottom w:w="0" w:type="dxa"/>
-          </w:tblCellMar>
-        </w:tblPrEx>
         <w:tc>
           <w:tcPr>
             <w:tcW w:w="5148" w:type="dxa"/>
@@ -34978,12 +34285,6 @@
         </w:tc>
       </w:tr>
       <w:tr>
-        <w:tblPrEx>
-          <w:tblCellMar>
-            <w:top w:w="0" w:type="dxa"/>
-            <w:bottom w:w="0" w:type="dxa"/>
-          </w:tblCellMar>
-        </w:tblPrEx>
         <w:tc>
           <w:tcPr>
             <w:tcW w:w="5148" w:type="dxa"/>
@@ -35066,12 +34367,6 @@
         </w:tc>
       </w:tr>
       <w:tr>
-        <w:tblPrEx>
-          <w:tblCellMar>
-            <w:top w:w="0" w:type="dxa"/>
-            <w:bottom w:w="0" w:type="dxa"/>
-          </w:tblCellMar>
-        </w:tblPrEx>
         <w:tc>
           <w:tcPr>
             <w:tcW w:w="5148" w:type="dxa"/>
@@ -35083,12 +34378,21 @@
                 <w:szCs w:val="20"/>
               </w:rPr>
             </w:pPr>
-            <w:r>
-              <w:rPr>
-                <w:sz w:val="20"/>
-                <w:szCs w:val="20"/>
-              </w:rPr>
-              <w:t xml:space="preserve">Хламидийные инфекции </w:t>
+            <w:proofErr w:type="spellStart"/>
+            <w:r>
+              <w:rPr>
+                <w:sz w:val="20"/>
+                <w:szCs w:val="20"/>
+              </w:rPr>
+              <w:t>Хламидийные</w:t>
+            </w:r>
+            <w:proofErr w:type="spellEnd"/>
+            <w:r>
+              <w:rPr>
+                <w:sz w:val="20"/>
+                <w:szCs w:val="20"/>
+              </w:rPr>
+              <w:t xml:space="preserve"> инфекции </w:t>
             </w:r>
           </w:p>
         </w:tc>
@@ -35154,12 +34458,6 @@
         </w:tc>
       </w:tr>
       <w:tr>
-        <w:tblPrEx>
-          <w:tblCellMar>
-            <w:top w:w="0" w:type="dxa"/>
-            <w:bottom w:w="0" w:type="dxa"/>
-          </w:tblCellMar>
-        </w:tblPrEx>
         <w:tc>
           <w:tcPr>
             <w:tcW w:w="5148" w:type="dxa"/>
@@ -35171,12 +34469,21 @@
                 <w:szCs w:val="20"/>
               </w:rPr>
             </w:pPr>
-            <w:r>
-              <w:rPr>
-                <w:sz w:val="20"/>
-                <w:szCs w:val="20"/>
-              </w:rPr>
-              <w:t>Аногенитальная герпетическая вирусная инфекция</w:t>
+            <w:proofErr w:type="spellStart"/>
+            <w:r>
+              <w:rPr>
+                <w:sz w:val="20"/>
+                <w:szCs w:val="20"/>
+              </w:rPr>
+              <w:t>Аногенитальная</w:t>
+            </w:r>
+            <w:proofErr w:type="spellEnd"/>
+            <w:r>
+              <w:rPr>
+                <w:sz w:val="20"/>
+                <w:szCs w:val="20"/>
+              </w:rPr>
+              <w:t xml:space="preserve"> герпетическая вирусная инфекция</w:t>
             </w:r>
           </w:p>
         </w:tc>
@@ -35242,12 +34549,6 @@
         </w:tc>
       </w:tr>
       <w:tr>
-        <w:tblPrEx>
-          <w:tblCellMar>
-            <w:top w:w="0" w:type="dxa"/>
-            <w:bottom w:w="0" w:type="dxa"/>
-          </w:tblCellMar>
-        </w:tblPrEx>
         <w:tc>
           <w:tcPr>
             <w:tcW w:w="5148" w:type="dxa"/>
@@ -35259,12 +34560,21 @@
                 <w:szCs w:val="20"/>
               </w:rPr>
             </w:pPr>
-            <w:r>
-              <w:rPr>
-                <w:sz w:val="20"/>
-                <w:szCs w:val="20"/>
-              </w:rPr>
-              <w:t>Аногенитальные (вен.) бородавки</w:t>
+            <w:proofErr w:type="spellStart"/>
+            <w:r>
+              <w:rPr>
+                <w:sz w:val="20"/>
+                <w:szCs w:val="20"/>
+              </w:rPr>
+              <w:t>Аногенитальные</w:t>
+            </w:r>
+            <w:proofErr w:type="spellEnd"/>
+            <w:r>
+              <w:rPr>
+                <w:sz w:val="20"/>
+                <w:szCs w:val="20"/>
+              </w:rPr>
+              <w:t xml:space="preserve"> (вен.) бородавки</w:t>
             </w:r>
           </w:p>
         </w:tc>
@@ -35330,12 +34640,6 @@
         </w:tc>
       </w:tr>
       <w:tr>
-        <w:tblPrEx>
-          <w:tblCellMar>
-            <w:top w:w="0" w:type="dxa"/>
-            <w:bottom w:w="0" w:type="dxa"/>
-          </w:tblCellMar>
-        </w:tblPrEx>
         <w:tc>
           <w:tcPr>
             <w:tcW w:w="5148" w:type="dxa"/>
@@ -35487,7 +34791,21 @@
         <w:rPr>
           <w:b/>
         </w:rPr>
-        <w:t>Контингент больных  сифилисом, зарегистрированных в УФСИН</w:t>
+        <w:t xml:space="preserve">Контингент </w:t>
+      </w:r>
+      <w:proofErr w:type="gramStart"/>
+      <w:r>
+        <w:rPr>
+          <w:b/>
+        </w:rPr>
+        <w:t>больных  сифилисом</w:t>
+      </w:r>
+      <w:proofErr w:type="gramEnd"/>
+      <w:r>
+        <w:rPr>
+          <w:b/>
+        </w:rPr>
+        <w:t>, зарегистрированных в УФСИН</w:t>
       </w:r>
     </w:p>
     <w:p>
@@ -35535,12 +34853,6 @@
         <w:gridCol w:w="3189"/>
       </w:tblGrid>
       <w:tr>
-        <w:tblPrEx>
-          <w:tblCellMar>
-            <w:top w:w="0" w:type="dxa"/>
-            <w:bottom w:w="0" w:type="dxa"/>
-          </w:tblCellMar>
-        </w:tblPrEx>
         <w:trPr>
           <w:cantSplit/>
         </w:trPr>
@@ -35690,12 +35002,6 @@
         </w:tc>
       </w:tr>
       <w:tr>
-        <w:tblPrEx>
-          <w:tblCellMar>
-            <w:top w:w="0" w:type="dxa"/>
-            <w:bottom w:w="0" w:type="dxa"/>
-          </w:tblCellMar>
-        </w:tblPrEx>
         <w:trPr>
           <w:cantSplit/>
         </w:trPr>
@@ -35805,12 +35111,6 @@
         </w:tc>
       </w:tr>
       <w:tr>
-        <w:tblPrEx>
-          <w:tblCellMar>
-            <w:top w:w="0" w:type="dxa"/>
-            <w:bottom w:w="0" w:type="dxa"/>
-          </w:tblCellMar>
-        </w:tblPrEx>
         <w:tc>
           <w:tcPr>
             <w:tcW w:w="2988" w:type="dxa"/>
@@ -35933,12 +35233,6 @@
         </w:tc>
       </w:tr>
       <w:tr>
-        <w:tblPrEx>
-          <w:tblCellMar>
-            <w:top w:w="0" w:type="dxa"/>
-            <w:bottom w:w="0" w:type="dxa"/>
-          </w:tblCellMar>
-        </w:tblPrEx>
         <w:trPr>
           <w:cantSplit/>
         </w:trPr>
@@ -36058,12 +35352,6 @@
         </w:tc>
       </w:tr>
       <w:tr>
-        <w:tblPrEx>
-          <w:tblCellMar>
-            <w:top w:w="0" w:type="dxa"/>
-            <w:bottom w:w="0" w:type="dxa"/>
-          </w:tblCellMar>
-        </w:tblPrEx>
         <w:trPr>
           <w:cantSplit/>
         </w:trPr>
@@ -36184,12 +35472,6 @@
         </w:tc>
       </w:tr>
       <w:tr>
-        <w:tblPrEx>
-          <w:tblCellMar>
-            <w:top w:w="0" w:type="dxa"/>
-            <w:bottom w:w="0" w:type="dxa"/>
-          </w:tblCellMar>
-        </w:tblPrEx>
         <w:trPr>
           <w:cantSplit/>
         </w:trPr>
@@ -36342,7 +35624,6 @@
         <w:rPr>
           <w:b/>
         </w:rPr>
-        <w:lastRenderedPageBreak/>
         <w:t xml:space="preserve">Распределение больных по месту фактического проживания (категория больного) </w:t>
       </w:r>
       <w:r>
@@ -36366,6 +35647,7 @@
           <w:b/>
           <w:bCs/>
         </w:rPr>
+        <w:lastRenderedPageBreak/>
         <w:t xml:space="preserve"> (2005)</w:t>
       </w:r>
     </w:p>
@@ -36383,22 +35665,16 @@
         <w:tblLook w:val="0000" w:firstRow="0" w:lastRow="0" w:firstColumn="0" w:lastColumn="0" w:noHBand="0" w:noVBand="0"/>
       </w:tblPr>
       <w:tblGrid>
-        <w:gridCol w:w="3348"/>
-        <w:gridCol w:w="1080"/>
-        <w:gridCol w:w="1821"/>
-        <w:gridCol w:w="1821"/>
-        <w:gridCol w:w="1821"/>
-        <w:gridCol w:w="1821"/>
-        <w:gridCol w:w="1821"/>
-        <w:gridCol w:w="1821"/>
+        <w:gridCol w:w="3288"/>
+        <w:gridCol w:w="1070"/>
+        <w:gridCol w:w="1791"/>
+        <w:gridCol w:w="1795"/>
+        <w:gridCol w:w="1804"/>
+        <w:gridCol w:w="1793"/>
+        <w:gridCol w:w="1799"/>
+        <w:gridCol w:w="1788"/>
       </w:tblGrid>
       <w:tr>
-        <w:tblPrEx>
-          <w:tblCellMar>
-            <w:top w:w="0" w:type="dxa"/>
-            <w:bottom w:w="0" w:type="dxa"/>
-          </w:tblCellMar>
-        </w:tblPrEx>
         <w:tc>
           <w:tcPr>
             <w:tcW w:w="3348" w:type="dxa"/>
@@ -36646,12 +35922,6 @@
         </w:tc>
       </w:tr>
       <w:tr>
-        <w:tblPrEx>
-          <w:tblCellMar>
-            <w:top w:w="0" w:type="dxa"/>
-            <w:bottom w:w="0" w:type="dxa"/>
-          </w:tblCellMar>
-        </w:tblPrEx>
         <w:tc>
           <w:tcPr>
             <w:tcW w:w="3348" w:type="dxa"/>
@@ -36818,12 +36088,6 @@
         </w:tc>
       </w:tr>
       <w:tr>
-        <w:tblPrEx>
-          <w:tblCellMar>
-            <w:top w:w="0" w:type="dxa"/>
-            <w:bottom w:w="0" w:type="dxa"/>
-          </w:tblCellMar>
-        </w:tblPrEx>
         <w:tc>
           <w:tcPr>
             <w:tcW w:w="3348" w:type="dxa"/>
@@ -36982,12 +36246,6 @@
         </w:tc>
       </w:tr>
       <w:tr>
-        <w:tblPrEx>
-          <w:tblCellMar>
-            <w:top w:w="0" w:type="dxa"/>
-            <w:bottom w:w="0" w:type="dxa"/>
-          </w:tblCellMar>
-        </w:tblPrEx>
         <w:tc>
           <w:tcPr>
             <w:tcW w:w="3348" w:type="dxa"/>
@@ -37146,12 +36404,6 @@
         </w:tc>
       </w:tr>
       <w:tr>
-        <w:tblPrEx>
-          <w:tblCellMar>
-            <w:top w:w="0" w:type="dxa"/>
-            <w:bottom w:w="0" w:type="dxa"/>
-          </w:tblCellMar>
-        </w:tblPrEx>
         <w:tc>
           <w:tcPr>
             <w:tcW w:w="3348" w:type="dxa"/>
@@ -37310,12 +36562,6 @@
         </w:tc>
       </w:tr>
       <w:tr>
-        <w:tblPrEx>
-          <w:tblCellMar>
-            <w:top w:w="0" w:type="dxa"/>
-            <w:bottom w:w="0" w:type="dxa"/>
-          </w:tblCellMar>
-        </w:tblPrEx>
         <w:tc>
           <w:tcPr>
             <w:tcW w:w="3348" w:type="dxa"/>
@@ -37327,12 +36573,21 @@
                 <w:szCs w:val="20"/>
               </w:rPr>
             </w:pPr>
-            <w:r>
-              <w:rPr>
-                <w:sz w:val="20"/>
-                <w:szCs w:val="20"/>
-              </w:rPr>
-              <w:t>Хламидийные инфекции</w:t>
+            <w:proofErr w:type="spellStart"/>
+            <w:r>
+              <w:rPr>
+                <w:sz w:val="20"/>
+                <w:szCs w:val="20"/>
+              </w:rPr>
+              <w:t>Хламидийные</w:t>
+            </w:r>
+            <w:proofErr w:type="spellEnd"/>
+            <w:r>
+              <w:rPr>
+                <w:sz w:val="20"/>
+                <w:szCs w:val="20"/>
+              </w:rPr>
+              <w:t xml:space="preserve"> инфекции</w:t>
             </w:r>
           </w:p>
         </w:tc>
@@ -37474,12 +36729,6 @@
         </w:tc>
       </w:tr>
       <w:tr>
-        <w:tblPrEx>
-          <w:tblCellMar>
-            <w:top w:w="0" w:type="dxa"/>
-            <w:bottom w:w="0" w:type="dxa"/>
-          </w:tblCellMar>
-        </w:tblPrEx>
         <w:tc>
           <w:tcPr>
             <w:tcW w:w="3348" w:type="dxa"/>
@@ -37491,12 +36740,21 @@
                 <w:szCs w:val="20"/>
               </w:rPr>
             </w:pPr>
-            <w:r>
-              <w:rPr>
-                <w:sz w:val="20"/>
-                <w:szCs w:val="20"/>
-              </w:rPr>
-              <w:t>Аногенитальная герпетическая вирусная инфекция</w:t>
+            <w:proofErr w:type="spellStart"/>
+            <w:r>
+              <w:rPr>
+                <w:sz w:val="20"/>
+                <w:szCs w:val="20"/>
+              </w:rPr>
+              <w:t>Аногенитальная</w:t>
+            </w:r>
+            <w:proofErr w:type="spellEnd"/>
+            <w:r>
+              <w:rPr>
+                <w:sz w:val="20"/>
+                <w:szCs w:val="20"/>
+              </w:rPr>
+              <w:t xml:space="preserve"> герпетическая вирусная инфекция</w:t>
             </w:r>
           </w:p>
         </w:tc>
@@ -37638,12 +36896,6 @@
         </w:tc>
       </w:tr>
       <w:tr>
-        <w:tblPrEx>
-          <w:tblCellMar>
-            <w:top w:w="0" w:type="dxa"/>
-            <w:bottom w:w="0" w:type="dxa"/>
-          </w:tblCellMar>
-        </w:tblPrEx>
         <w:tc>
           <w:tcPr>
             <w:tcW w:w="3348" w:type="dxa"/>
@@ -37655,12 +36907,21 @@
                 <w:szCs w:val="20"/>
               </w:rPr>
             </w:pPr>
-            <w:r>
-              <w:rPr>
-                <w:sz w:val="20"/>
-                <w:szCs w:val="20"/>
-              </w:rPr>
-              <w:t>Аногенитальные (вен.) бородавки</w:t>
+            <w:proofErr w:type="spellStart"/>
+            <w:r>
+              <w:rPr>
+                <w:sz w:val="20"/>
+                <w:szCs w:val="20"/>
+              </w:rPr>
+              <w:t>Аногенитальные</w:t>
+            </w:r>
+            <w:proofErr w:type="spellEnd"/>
+            <w:r>
+              <w:rPr>
+                <w:sz w:val="20"/>
+                <w:szCs w:val="20"/>
+              </w:rPr>
+              <w:t xml:space="preserve"> (вен.) бородавки</w:t>
             </w:r>
           </w:p>
         </w:tc>
@@ -37802,12 +37063,6 @@
         </w:tc>
       </w:tr>
       <w:tr>
-        <w:tblPrEx>
-          <w:tblCellMar>
-            <w:top w:w="0" w:type="dxa"/>
-            <w:bottom w:w="0" w:type="dxa"/>
-          </w:tblCellMar>
-        </w:tblPrEx>
         <w:tc>
           <w:tcPr>
             <w:tcW w:w="3348" w:type="dxa"/>
@@ -38047,24 +37302,18 @@
         <w:tblLook w:val="0000" w:firstRow="0" w:lastRow="0" w:firstColumn="0" w:lastColumn="0" w:noHBand="0" w:noVBand="0"/>
       </w:tblPr>
       <w:tblGrid>
-        <w:gridCol w:w="3346"/>
-        <w:gridCol w:w="1080"/>
-        <w:gridCol w:w="1365"/>
+        <w:gridCol w:w="3260"/>
+        <w:gridCol w:w="1066"/>
+        <w:gridCol w:w="1356"/>
         <w:gridCol w:w="1368"/>
-        <w:gridCol w:w="1366"/>
-        <w:gridCol w:w="1366"/>
-        <w:gridCol w:w="1365"/>
-        <w:gridCol w:w="1366"/>
-        <w:gridCol w:w="1366"/>
-        <w:gridCol w:w="1366"/>
+        <w:gridCol w:w="1356"/>
+        <w:gridCol w:w="1346"/>
+        <w:gridCol w:w="1337"/>
+        <w:gridCol w:w="1349"/>
+        <w:gridCol w:w="1359"/>
+        <w:gridCol w:w="1331"/>
       </w:tblGrid>
       <w:tr>
-        <w:tblPrEx>
-          <w:tblCellMar>
-            <w:top w:w="0" w:type="dxa"/>
-            <w:bottom w:w="0" w:type="dxa"/>
-          </w:tblCellMar>
-        </w:tblPrEx>
         <w:tc>
           <w:tcPr>
             <w:tcW w:w="3346" w:type="dxa"/>
@@ -38250,6 +37499,7 @@
                 <w:szCs w:val="18"/>
               </w:rPr>
             </w:pPr>
+            <w:proofErr w:type="spellStart"/>
             <w:r>
               <w:rPr>
                 <w:sz w:val="18"/>
@@ -38257,6 +37507,7 @@
               </w:rPr>
               <w:t>военнослужа</w:t>
             </w:r>
+            <w:proofErr w:type="spellEnd"/>
           </w:p>
           <w:p>
             <w:pPr>
@@ -38266,6 +37517,7 @@
                 <w:szCs w:val="18"/>
               </w:rPr>
             </w:pPr>
+            <w:proofErr w:type="spellStart"/>
             <w:r>
               <w:rPr>
                 <w:sz w:val="18"/>
@@ -38273,6 +37525,7 @@
               </w:rPr>
               <w:t>щий</w:t>
             </w:r>
+            <w:proofErr w:type="spellEnd"/>
           </w:p>
         </w:tc>
         <w:tc>
@@ -38299,12 +37552,6 @@
         </w:tc>
       </w:tr>
       <w:tr>
-        <w:tblPrEx>
-          <w:tblCellMar>
-            <w:top w:w="0" w:type="dxa"/>
-            <w:bottom w:w="0" w:type="dxa"/>
-          </w:tblCellMar>
-        </w:tblPrEx>
         <w:tc>
           <w:tcPr>
             <w:tcW w:w="3346" w:type="dxa"/>
@@ -38507,12 +37754,6 @@
         </w:tc>
       </w:tr>
       <w:tr>
-        <w:tblPrEx>
-          <w:tblCellMar>
-            <w:top w:w="0" w:type="dxa"/>
-            <w:bottom w:w="0" w:type="dxa"/>
-          </w:tblCellMar>
-        </w:tblPrEx>
         <w:tc>
           <w:tcPr>
             <w:tcW w:w="3346" w:type="dxa"/>
@@ -38709,12 +37950,6 @@
         </w:tc>
       </w:tr>
       <w:tr>
-        <w:tblPrEx>
-          <w:tblCellMar>
-            <w:top w:w="0" w:type="dxa"/>
-            <w:bottom w:w="0" w:type="dxa"/>
-          </w:tblCellMar>
-        </w:tblPrEx>
         <w:tc>
           <w:tcPr>
             <w:tcW w:w="3346" w:type="dxa"/>
@@ -38911,12 +38146,6 @@
         </w:tc>
       </w:tr>
       <w:tr>
-        <w:tblPrEx>
-          <w:tblCellMar>
-            <w:top w:w="0" w:type="dxa"/>
-            <w:bottom w:w="0" w:type="dxa"/>
-          </w:tblCellMar>
-        </w:tblPrEx>
         <w:tc>
           <w:tcPr>
             <w:tcW w:w="3346" w:type="dxa"/>
@@ -39113,12 +38342,6 @@
         </w:tc>
       </w:tr>
       <w:tr>
-        <w:tblPrEx>
-          <w:tblCellMar>
-            <w:top w:w="0" w:type="dxa"/>
-            <w:bottom w:w="0" w:type="dxa"/>
-          </w:tblCellMar>
-        </w:tblPrEx>
         <w:tc>
           <w:tcPr>
             <w:tcW w:w="3346" w:type="dxa"/>
@@ -39130,12 +38353,21 @@
                 <w:szCs w:val="20"/>
               </w:rPr>
             </w:pPr>
-            <w:r>
-              <w:rPr>
-                <w:sz w:val="20"/>
-                <w:szCs w:val="20"/>
-              </w:rPr>
-              <w:t>Хламидийные инфекции</w:t>
+            <w:proofErr w:type="spellStart"/>
+            <w:r>
+              <w:rPr>
+                <w:sz w:val="20"/>
+                <w:szCs w:val="20"/>
+              </w:rPr>
+              <w:t>Хламидийные</w:t>
+            </w:r>
+            <w:proofErr w:type="spellEnd"/>
+            <w:r>
+              <w:rPr>
+                <w:sz w:val="20"/>
+                <w:szCs w:val="20"/>
+              </w:rPr>
+              <w:t xml:space="preserve"> инфекции</w:t>
             </w:r>
           </w:p>
         </w:tc>
@@ -39315,12 +38547,6 @@
         </w:tc>
       </w:tr>
       <w:tr>
-        <w:tblPrEx>
-          <w:tblCellMar>
-            <w:top w:w="0" w:type="dxa"/>
-            <w:bottom w:w="0" w:type="dxa"/>
-          </w:tblCellMar>
-        </w:tblPrEx>
         <w:tc>
           <w:tcPr>
             <w:tcW w:w="3346" w:type="dxa"/>
@@ -39332,12 +38558,21 @@
                 <w:szCs w:val="20"/>
               </w:rPr>
             </w:pPr>
-            <w:r>
-              <w:rPr>
-                <w:sz w:val="20"/>
-                <w:szCs w:val="20"/>
-              </w:rPr>
-              <w:t>Аногенитальная герпетическая вирусная инфекция</w:t>
+            <w:proofErr w:type="spellStart"/>
+            <w:r>
+              <w:rPr>
+                <w:sz w:val="20"/>
+                <w:szCs w:val="20"/>
+              </w:rPr>
+              <w:t>Аногенитальная</w:t>
+            </w:r>
+            <w:proofErr w:type="spellEnd"/>
+            <w:r>
+              <w:rPr>
+                <w:sz w:val="20"/>
+                <w:szCs w:val="20"/>
+              </w:rPr>
+              <w:t xml:space="preserve"> герпетическая вирусная инфекция</w:t>
             </w:r>
           </w:p>
         </w:tc>
@@ -39517,12 +38752,6 @@
         </w:tc>
       </w:tr>
       <w:tr>
-        <w:tblPrEx>
-          <w:tblCellMar>
-            <w:top w:w="0" w:type="dxa"/>
-            <w:bottom w:w="0" w:type="dxa"/>
-          </w:tblCellMar>
-        </w:tblPrEx>
         <w:tc>
           <w:tcPr>
             <w:tcW w:w="3346" w:type="dxa"/>
@@ -39534,12 +38763,21 @@
                 <w:szCs w:val="20"/>
               </w:rPr>
             </w:pPr>
-            <w:r>
-              <w:rPr>
-                <w:sz w:val="20"/>
-                <w:szCs w:val="20"/>
-              </w:rPr>
-              <w:t>Аногенитальные (вен.) бородавки</w:t>
+            <w:proofErr w:type="spellStart"/>
+            <w:r>
+              <w:rPr>
+                <w:sz w:val="20"/>
+                <w:szCs w:val="20"/>
+              </w:rPr>
+              <w:t>Аногенитальные</w:t>
+            </w:r>
+            <w:proofErr w:type="spellEnd"/>
+            <w:r>
+              <w:rPr>
+                <w:sz w:val="20"/>
+                <w:szCs w:val="20"/>
+              </w:rPr>
+              <w:t xml:space="preserve"> (вен.) бородавки</w:t>
             </w:r>
           </w:p>
         </w:tc>
@@ -39719,12 +38957,6 @@
         </w:tc>
       </w:tr>
       <w:tr>
-        <w:tblPrEx>
-          <w:tblCellMar>
-            <w:top w:w="0" w:type="dxa"/>
-            <w:bottom w:w="0" w:type="dxa"/>
-          </w:tblCellMar>
-        </w:tblPrEx>
         <w:tc>
           <w:tcPr>
             <w:tcW w:w="3346" w:type="dxa"/>
@@ -39945,12 +39177,6 @@
         <w:gridCol w:w="1620"/>
       </w:tblGrid>
       <w:tr>
-        <w:tblPrEx>
-          <w:tblCellMar>
-            <w:top w:w="0" w:type="dxa"/>
-            <w:bottom w:w="0" w:type="dxa"/>
-          </w:tblCellMar>
-        </w:tblPrEx>
         <w:trPr>
           <w:cantSplit/>
           <w:tblHeader/>
@@ -40024,12 +39250,6 @@
         </w:tc>
       </w:tr>
       <w:tr>
-        <w:tblPrEx>
-          <w:tblCellMar>
-            <w:top w:w="0" w:type="dxa"/>
-            <w:bottom w:w="0" w:type="dxa"/>
-          </w:tblCellMar>
-        </w:tblPrEx>
         <w:trPr>
           <w:cantSplit/>
           <w:tblHeader/>
@@ -40133,30 +39353,12 @@
               <w:rPr>
                 <w:sz w:val="20"/>
               </w:rPr>
-              <w:t>(по</w:t>
-            </w:r>
-            <w:r>
-              <w:rPr>
-                <w:sz w:val="20"/>
-              </w:rPr>
-              <w:t>д</w:t>
-            </w:r>
-            <w:r>
-              <w:rPr>
-                <w:sz w:val="20"/>
-              </w:rPr>
-              <w:t>пись)</w:t>
+              <w:t>(подпись)</w:t>
             </w:r>
           </w:p>
         </w:tc>
       </w:tr>
       <w:tr>
-        <w:tblPrEx>
-          <w:tblCellMar>
-            <w:top w:w="0" w:type="dxa"/>
-            <w:bottom w:w="0" w:type="dxa"/>
-          </w:tblCellMar>
-        </w:tblPrEx>
         <w:trPr>
           <w:cantSplit/>
           <w:trHeight w:val="235"/>
@@ -40214,12 +39416,6 @@
         </w:tc>
       </w:tr>
       <w:tr>
-        <w:tblPrEx>
-          <w:tblCellMar>
-            <w:top w:w="0" w:type="dxa"/>
-            <w:bottom w:w="0" w:type="dxa"/>
-          </w:tblCellMar>
-        </w:tblPrEx>
         <w:trPr>
           <w:cantSplit/>
           <w:trHeight w:val="235"/>
@@ -40306,12 +39502,6 @@
         </w:tc>
       </w:tr>
       <w:tr>
-        <w:tblPrEx>
-          <w:tblCellMar>
-            <w:top w:w="0" w:type="dxa"/>
-            <w:bottom w:w="0" w:type="dxa"/>
-          </w:tblCellMar>
-        </w:tblPrEx>
         <w:trPr>
           <w:cantSplit/>
           <w:tblHeader/>
@@ -40347,19 +39537,7 @@
               <w:rPr>
                 <w:sz w:val="20"/>
               </w:rPr>
-              <w:t>(номер контактного т</w:t>
-            </w:r>
-            <w:r>
-              <w:rPr>
-                <w:sz w:val="20"/>
-              </w:rPr>
-              <w:t>е</w:t>
-            </w:r>
-            <w:r>
-              <w:rPr>
-                <w:sz w:val="20"/>
-              </w:rPr>
-              <w:t>лефона)</w:t>
+              <w:t>(номер контактного телефона)</w:t>
             </w:r>
           </w:p>
         </w:tc>
@@ -40404,19 +39582,7 @@
               <w:rPr>
                 <w:sz w:val="20"/>
               </w:rPr>
-              <w:t>докуме</w:t>
-            </w:r>
-            <w:r>
-              <w:rPr>
-                <w:sz w:val="20"/>
-              </w:rPr>
-              <w:t>н</w:t>
-            </w:r>
-            <w:r>
-              <w:rPr>
-                <w:sz w:val="20"/>
-              </w:rPr>
-              <w:t>та)</w:t>
+              <w:t>документа)</w:t>
             </w:r>
           </w:p>
         </w:tc>
@@ -40489,6 +39655,7 @@
           <w:sz w:val="28"/>
           <w:szCs w:val="28"/>
         </w:rPr>
+        <w:lastRenderedPageBreak/>
         <w:t>Инструктивные указания</w:t>
       </w:r>
     </w:p>
@@ -40603,7 +39770,23 @@
           <w:sz w:val="28"/>
           <w:szCs w:val="28"/>
         </w:rPr>
-        <w:t>Форма федерального статистического наблюдения № 9 «Сведения о заболеваниях инфекциями, передаваемыми половым путем и заразными кожными болезнями»  (далее – Форма) заполняется на основании данных, содержащихся в первичной учетной медицинской документации.</w:t>
+        <w:t xml:space="preserve">Форма федерального статистического наблюдения № 9 «Сведения о заболеваниях инфекциями, передаваемыми половым путем и заразными кожными </w:t>
+      </w:r>
+      <w:proofErr w:type="gramStart"/>
+      <w:r>
+        <w:rPr>
+          <w:sz w:val="28"/>
+          <w:szCs w:val="28"/>
+        </w:rPr>
+        <w:t>болезнями»  (</w:t>
+      </w:r>
+      <w:proofErr w:type="gramEnd"/>
+      <w:r>
+        <w:rPr>
+          <w:sz w:val="28"/>
+          <w:szCs w:val="28"/>
+        </w:rPr>
+        <w:t>далее – Форма) заполняется на основании данных, содержащихся в первичной учетной медицинской документации.</w:t>
       </w:r>
     </w:p>
     <w:p>
@@ -40620,7 +39803,55 @@
           <w:sz w:val="28"/>
           <w:szCs w:val="28"/>
         </w:rPr>
-        <w:t xml:space="preserve">В Форму включаются сведения о числе вновь зарегистрированных случаев заболеваний инфекциями, передаваемыми половым путем (сифилитическая инфекция, гонококковая инфекция, трихомоноз, хламидийные инфекции, вирусные инфекции, передаваемые половым путем: урогенитальный герпес, аногенитальные (венерические) бородавки) и заразными кожными болезнями (дерматофитии и чесотка). </w:t>
+        <w:t xml:space="preserve">В Форму включаются сведения о числе вновь зарегистрированных случаев заболеваний инфекциями, передаваемыми половым путем (сифилитическая инфекция, гонококковая инфекция, трихомоноз, </w:t>
+      </w:r>
+      <w:proofErr w:type="spellStart"/>
+      <w:r>
+        <w:rPr>
+          <w:sz w:val="28"/>
+          <w:szCs w:val="28"/>
+        </w:rPr>
+        <w:t>хламидийные</w:t>
+      </w:r>
+      <w:proofErr w:type="spellEnd"/>
+      <w:r>
+        <w:rPr>
+          <w:sz w:val="28"/>
+          <w:szCs w:val="28"/>
+        </w:rPr>
+        <w:t xml:space="preserve"> инфекции, вирусные инфекции, передаваемые половым путем: урогенитальный герпес, </w:t>
+      </w:r>
+      <w:proofErr w:type="spellStart"/>
+      <w:r>
+        <w:rPr>
+          <w:sz w:val="28"/>
+          <w:szCs w:val="28"/>
+        </w:rPr>
+        <w:t>аногенитальные</w:t>
+      </w:r>
+      <w:proofErr w:type="spellEnd"/>
+      <w:r>
+        <w:rPr>
+          <w:sz w:val="28"/>
+          <w:szCs w:val="28"/>
+        </w:rPr>
+        <w:t xml:space="preserve"> (венерические) бородавки) и заразными кожными болезнями (</w:t>
+      </w:r>
+      <w:proofErr w:type="spellStart"/>
+      <w:r>
+        <w:rPr>
+          <w:sz w:val="28"/>
+          <w:szCs w:val="28"/>
+        </w:rPr>
+        <w:t>дерматофитии</w:t>
+      </w:r>
+      <w:proofErr w:type="spellEnd"/>
+      <w:r>
+        <w:rPr>
+          <w:sz w:val="28"/>
+          <w:szCs w:val="28"/>
+        </w:rPr>
+        <w:t xml:space="preserve"> и чесотка). </w:t>
       </w:r>
     </w:p>
     <w:p>
@@ -40637,7 +39868,23 @@
           <w:sz w:val="28"/>
           <w:szCs w:val="28"/>
         </w:rPr>
-        <w:t xml:space="preserve">В Форму также включены сведения о детях и  путях их инфицирования сифилитической инфекцией; числе больных инфекциями, передаваемыми половым путем, сочетанных с ВИЧ-инфекцией. </w:t>
+        <w:t xml:space="preserve">В Форму также включены сведения о детях </w:t>
+      </w:r>
+      <w:proofErr w:type="gramStart"/>
+      <w:r>
+        <w:rPr>
+          <w:sz w:val="28"/>
+          <w:szCs w:val="28"/>
+        </w:rPr>
+        <w:t>и  путях</w:t>
+      </w:r>
+      <w:proofErr w:type="gramEnd"/>
+      <w:r>
+        <w:rPr>
+          <w:sz w:val="28"/>
+          <w:szCs w:val="28"/>
+        </w:rPr>
+        <w:t xml:space="preserve"> их инфицирования сифилитической инфекцией; числе больных инфекциями, передаваемыми половым путем, сочетанных с ВИЧ-инфекцией. </w:t>
       </w:r>
     </w:p>
     <w:p>
@@ -40654,7 +39901,23 @@
           <w:sz w:val="28"/>
           <w:szCs w:val="28"/>
         </w:rPr>
-        <w:t>Кроме того в Форме отражаются сведения о  контингенте больных  сифилисом, зарегистрированных в УФСИН; распределении больных по месту фактического проживания и социальным группам.</w:t>
+        <w:t xml:space="preserve">Кроме того в Форме отражаются сведения </w:t>
+      </w:r>
+      <w:proofErr w:type="gramStart"/>
+      <w:r>
+        <w:rPr>
+          <w:sz w:val="28"/>
+          <w:szCs w:val="28"/>
+        </w:rPr>
+        <w:t>о  контингенте</w:t>
+      </w:r>
+      <w:proofErr w:type="gramEnd"/>
+      <w:r>
+        <w:rPr>
+          <w:sz w:val="28"/>
+          <w:szCs w:val="28"/>
+        </w:rPr>
+        <w:t xml:space="preserve"> больных  сифилисом, зарегистрированных в УФСИН; распределении больных по месту фактического проживания и социальным группам.</w:t>
       </w:r>
     </w:p>
     <w:p>
@@ -40672,7 +39935,32 @@
           <w:sz w:val="28"/>
           <w:szCs w:val="28"/>
         </w:rPr>
-        <w:t>Форма федерального статистического наблюдения № 9 «Сведения о заболеваниях инфекциями, передаваемыми половым путем и заразными кожными болезнями»  представляется 10 января следующего за отчетным года медицинскими организациями, осуществляющими оказание специализированной медицинской помощи больным дерматовенерологического профиля и имеющими лицензию на этот вид деятельности, центральной районной (городской) больницей, органу местного самоуправления в сфере здравоохранения, который в свою очередь представляют сводный отчет органу управления здравоохранением субъекта Российской Федерации. Орган управления здравоохранения субъекта Российской Федерации представляет отчет заверенный руководителем в двух экземплярах на бумажном и электронном носителях, в  Минздравсоцразвития России по установленному им адресу.</w:t>
+        <w:t xml:space="preserve">Форма федерального статистического наблюдения № 9 «Сведения о заболеваниях инфекциями, передаваемыми половым путем и заразными кожными болезнями»  представляется 10 января следующего за отчетным года медицинскими организациями, осуществляющими оказание специализированной медицинской помощи больным дерматовенерологического профиля и имеющими лицензию на этот вид деятельности, центральной районной (городской) больницей, органу местного самоуправления в сфере здравоохранения, который в свою очередь представляют сводный отчет органу управления здравоохранением субъекта Российской Федерации. Орган управления здравоохранения субъекта Российской Федерации представляет отчет заверенный руководителем в двух экземплярах на бумажном и электронном носителях, </w:t>
+      </w:r>
+      <w:proofErr w:type="gramStart"/>
+      <w:r>
+        <w:rPr>
+          <w:sz w:val="28"/>
+          <w:szCs w:val="28"/>
+        </w:rPr>
+        <w:t xml:space="preserve">в  </w:t>
+      </w:r>
+      <w:proofErr w:type="spellStart"/>
+      <w:r>
+        <w:rPr>
+          <w:sz w:val="28"/>
+          <w:szCs w:val="28"/>
+        </w:rPr>
+        <w:t>Минздравсоцразвития</w:t>
+      </w:r>
+      <w:proofErr w:type="spellEnd"/>
+      <w:proofErr w:type="gramEnd"/>
+      <w:r>
+        <w:rPr>
+          <w:sz w:val="28"/>
+          <w:szCs w:val="28"/>
+        </w:rPr>
+        <w:t xml:space="preserve"> России по установленному им адресу.</w:t>
       </w:r>
     </w:p>
     <w:p>
@@ -42063,7 +41351,9 @@
   </w:style>
   <w:style w:type="character" w:default="1" w:styleId="a0">
     <w:name w:val="Default Paragraph Font"/>
+    <w:uiPriority w:val="1"/>
     <w:semiHidden/>
+    <w:unhideWhenUsed/>
   </w:style>
   <w:style w:type="table" w:default="1" w:styleId="a1">
     <w:name w:val="Normal Table"/>

</xml_diff>